<commit_message>
Add points 5 and 6 for ECI-PP document
</commit_message>
<xml_diff>
--- a/Desarrollo/ECI/Gestion/ECI-PP.docx
+++ b/Desarrollo/ECI/Gestion/ECI-PP.docx
@@ -1,6 +1,6 @@
 
 <file path=word/document.xml><?xml version="1.0" encoding="utf-8"?>
-<w:document xmlns:wpc="http://schemas.microsoft.com/office/word/2010/wordprocessingCanvas" xmlns:cx="http://schemas.microsoft.com/office/drawing/2014/chartex" xmlns:mc="http://schemas.openxmlformats.org/markup-compatibility/2006" xmlns:o="urn:schemas-microsoft-com:office:office" xmlns:r="http://schemas.openxmlformats.org/officeDocument/2006/relationships" xmlns:m="http://schemas.openxmlformats.org/officeDocument/2006/math" xmlns:v="urn:schemas-microsoft-com:vml" xmlns:wp14="http://schemas.microsoft.com/office/word/2010/wordprocessingDrawing" xmlns:wp="http://schemas.openxmlformats.org/drawingml/2006/wordprocessingDrawing" xmlns:w10="urn:schemas-microsoft-com:office:word" xmlns:w="http://schemas.openxmlformats.org/wordprocessingml/2006/main" xmlns:w14="http://schemas.microsoft.com/office/word/2010/wordml" xmlns:w15="http://schemas.microsoft.com/office/word/2012/wordml" xmlns:w16se="http://schemas.microsoft.com/office/word/2015/wordml/symex" xmlns:wpg="http://schemas.microsoft.com/office/word/2010/wordprocessingGroup" xmlns:wpi="http://schemas.microsoft.com/office/word/2010/wordprocessingInk" xmlns:wne="http://schemas.microsoft.com/office/word/2006/wordml" xmlns:wps="http://schemas.microsoft.com/office/word/2010/wordprocessingShape" mc:Ignorable="w14 w15 w16se wp14">
+<w:document xmlns:ve="http://schemas.openxmlformats.org/markup-compatibility/2006" xmlns:o="urn:schemas-microsoft-com:office:office" xmlns:r="http://schemas.openxmlformats.org/officeDocument/2006/relationships" xmlns:m="http://schemas.openxmlformats.org/officeDocument/2006/math" xmlns:v="urn:schemas-microsoft-com:vml" xmlns:wp="http://schemas.openxmlformats.org/drawingml/2006/wordprocessingDrawing" xmlns:w10="urn:schemas-microsoft-com:office:word" xmlns:w="http://schemas.openxmlformats.org/wordprocessingml/2006/main" xmlns:wne="http://schemas.microsoft.com/office/word/2006/wordml">
   <w:body>
     <w:tbl>
       <w:tblPr>
@@ -17,7 +17,7 @@
           <w:insideV w:val="single" w:sz="8" w:space="0" w:color="FFFFFF"/>
         </w:tblBorders>
         <w:tblLayout w:type="fixed"/>
-        <w:tblLook w:val="0600" w:firstRow="0" w:lastRow="0" w:firstColumn="0" w:lastColumn="0" w:noHBand="1" w:noVBand="1"/>
+        <w:tblLook w:val="0600"/>
       </w:tblPr>
       <w:tblGrid>
         <w:gridCol w:w="9029"/>
@@ -111,7 +111,7 @@
           <w:insideV w:val="single" w:sz="8" w:space="0" w:color="000000"/>
         </w:tblBorders>
         <w:tblLayout w:type="fixed"/>
-        <w:tblLook w:val="0600" w:firstRow="0" w:lastRow="0" w:firstColumn="0" w:lastColumn="0" w:noHBand="1" w:noVBand="1"/>
+        <w:tblLook w:val="0600"/>
       </w:tblPr>
       <w:tblGrid>
         <w:gridCol w:w="3029"/>
@@ -758,7 +758,7 @@
           <w:insideV w:val="single" w:sz="8" w:space="0" w:color="000000"/>
         </w:tblBorders>
         <w:tblLayout w:type="fixed"/>
-        <w:tblLook w:val="0600" w:firstRow="0" w:lastRow="0" w:firstColumn="0" w:lastColumn="0" w:noHBand="1" w:noVBand="1"/>
+        <w:tblLook w:val="0600"/>
       </w:tblPr>
       <w:tblGrid>
         <w:gridCol w:w="645"/>
@@ -1937,7 +1937,7 @@
           <w:insideV w:val="single" w:sz="8" w:space="0" w:color="000000"/>
         </w:tblBorders>
         <w:tblLayout w:type="fixed"/>
-        <w:tblLook w:val="0600" w:firstRow="0" w:lastRow="0" w:firstColumn="0" w:lastColumn="0" w:noHBand="1" w:noVBand="1"/>
+        <w:tblLook w:val="0600"/>
       </w:tblPr>
       <w:tblGrid>
         <w:gridCol w:w="1886"/>
@@ -8749,6 +8749,12 @@
         </w:rPr>
         <w:t>Entregable</w:t>
       </w:r>
+      <w:r>
+        <w:rPr>
+          <w:b/>
+        </w:rPr>
+        <w:t>s</w:t>
+      </w:r>
     </w:p>
     <w:p>
       <w:pPr>
@@ -8772,7 +8778,7 @@
           <w:insideV w:val="single" w:sz="8" w:space="0" w:color="000000"/>
         </w:tblBorders>
         <w:tblLayout w:type="fixed"/>
-        <w:tblLook w:val="0600" w:firstRow="0" w:lastRow="0" w:firstColumn="0" w:lastColumn="0" w:noHBand="1" w:noVBand="1"/>
+        <w:tblLook w:val="0600"/>
       </w:tblPr>
       <w:tblGrid>
         <w:gridCol w:w="4440"/>
@@ -9385,7 +9391,1579 @@
           <w:b/>
         </w:rPr>
       </w:pPr>
+      <w:r>
+        <w:rPr>
+          <w:b/>
+        </w:rPr>
+        <w:t>Estimación de costos</w:t>
+      </w:r>
     </w:p>
+    <w:p>
+      <w:pPr>
+        <w:spacing w:line="240" w:lineRule="auto"/>
+        <w:ind w:left="425"/>
+        <w:rPr>
+          <w:rFonts w:eastAsia="Times New Roman"/>
+          <w:sz w:val="24"/>
+          <w:szCs w:val="24"/>
+          <w:lang w:val="es-PE" w:eastAsia="es-PE"/>
+        </w:rPr>
+      </w:pPr>
+      <w:r>
+        <w:rPr>
+          <w:rFonts w:eastAsia="Times New Roman"/>
+          <w:color w:val="000000"/>
+          <w:lang w:val="es-PE" w:eastAsia="es-PE"/>
+        </w:rPr>
+        <w:t>El proyecto se estima a desarrollarse durante 14 semanas laborales y 5.5 horas de trabajo por día.</w:t>
+      </w:r>
+    </w:p>
+    <w:p>
+      <w:pPr>
+        <w:spacing w:line="240" w:lineRule="auto"/>
+        <w:rPr>
+          <w:rFonts w:eastAsia="Times New Roman"/>
+          <w:sz w:val="24"/>
+          <w:szCs w:val="24"/>
+          <w:lang w:val="es-PE" w:eastAsia="es-PE"/>
+        </w:rPr>
+      </w:pPr>
+    </w:p>
+    <w:tbl>
+      <w:tblPr>
+        <w:tblW w:w="0" w:type="auto"/>
+        <w:jc w:val="center"/>
+        <w:tblCellMar>
+          <w:top w:w="15" w:type="dxa"/>
+          <w:left w:w="15" w:type="dxa"/>
+          <w:bottom w:w="15" w:type="dxa"/>
+          <w:right w:w="15" w:type="dxa"/>
+        </w:tblCellMar>
+        <w:tblLook w:val="04A0"/>
+      </w:tblPr>
+      <w:tblGrid>
+        <w:gridCol w:w="1888"/>
+        <w:gridCol w:w="4334"/>
+        <w:gridCol w:w="1276"/>
+      </w:tblGrid>
+      <w:tr>
+        <w:trPr>
+          <w:jc w:val="center"/>
+        </w:trPr>
+        <w:tc>
+          <w:tcPr>
+            <w:tcW w:w="0" w:type="auto"/>
+            <w:tcBorders>
+              <w:top w:val="single" w:sz="8" w:space="0" w:color="000000"/>
+              <w:left w:val="single" w:sz="8" w:space="0" w:color="000000"/>
+              <w:bottom w:val="single" w:sz="8" w:space="0" w:color="000000"/>
+              <w:right w:val="single" w:sz="8" w:space="0" w:color="000000"/>
+            </w:tcBorders>
+            <w:shd w:val="clear" w:color="auto" w:fill="B7B7B7"/>
+            <w:tcMar>
+              <w:top w:w="100" w:type="dxa"/>
+              <w:left w:w="100" w:type="dxa"/>
+              <w:bottom w:w="100" w:type="dxa"/>
+              <w:right w:w="100" w:type="dxa"/>
+            </w:tcMar>
+            <w:hideMark/>
+          </w:tcPr>
+          <w:p>
+            <w:pPr>
+              <w:spacing w:line="0" w:lineRule="atLeast"/>
+              <w:jc w:val="center"/>
+              <w:rPr>
+                <w:rFonts w:eastAsia="Times New Roman"/>
+                <w:sz w:val="24"/>
+                <w:szCs w:val="24"/>
+                <w:lang w:val="es-PE" w:eastAsia="es-PE"/>
+              </w:rPr>
+            </w:pPr>
+            <w:r>
+              <w:rPr>
+                <w:rFonts w:eastAsia="Times New Roman"/>
+                <w:b/>
+                <w:bCs/>
+                <w:color w:val="000000"/>
+                <w:lang w:val="es-PE" w:eastAsia="es-PE"/>
+              </w:rPr>
+              <w:t>Tipo</w:t>
+            </w:r>
+          </w:p>
+        </w:tc>
+        <w:tc>
+          <w:tcPr>
+            <w:tcW w:w="0" w:type="auto"/>
+            <w:tcBorders>
+              <w:top w:val="single" w:sz="8" w:space="0" w:color="000000"/>
+              <w:left w:val="single" w:sz="8" w:space="0" w:color="000000"/>
+              <w:bottom w:val="single" w:sz="8" w:space="0" w:color="000000"/>
+              <w:right w:val="single" w:sz="8" w:space="0" w:color="000000"/>
+            </w:tcBorders>
+            <w:shd w:val="clear" w:color="auto" w:fill="B7B7B7"/>
+            <w:tcMar>
+              <w:top w:w="100" w:type="dxa"/>
+              <w:left w:w="100" w:type="dxa"/>
+              <w:bottom w:w="100" w:type="dxa"/>
+              <w:right w:w="100" w:type="dxa"/>
+            </w:tcMar>
+            <w:hideMark/>
+          </w:tcPr>
+          <w:p>
+            <w:pPr>
+              <w:spacing w:line="0" w:lineRule="atLeast"/>
+              <w:jc w:val="center"/>
+              <w:rPr>
+                <w:rFonts w:eastAsia="Times New Roman"/>
+                <w:sz w:val="24"/>
+                <w:szCs w:val="24"/>
+                <w:lang w:val="es-PE" w:eastAsia="es-PE"/>
+              </w:rPr>
+            </w:pPr>
+            <w:r>
+              <w:rPr>
+                <w:rFonts w:eastAsia="Times New Roman"/>
+                <w:b/>
+                <w:bCs/>
+                <w:color w:val="000000"/>
+                <w:lang w:val="es-PE" w:eastAsia="es-PE"/>
+              </w:rPr>
+              <w:t>Detalle</w:t>
+            </w:r>
+          </w:p>
+        </w:tc>
+        <w:tc>
+          <w:tcPr>
+            <w:tcW w:w="0" w:type="auto"/>
+            <w:tcBorders>
+              <w:top w:val="single" w:sz="8" w:space="0" w:color="000000"/>
+              <w:left w:val="single" w:sz="8" w:space="0" w:color="000000"/>
+              <w:bottom w:val="single" w:sz="8" w:space="0" w:color="000000"/>
+              <w:right w:val="single" w:sz="8" w:space="0" w:color="000000"/>
+            </w:tcBorders>
+            <w:shd w:val="clear" w:color="auto" w:fill="B7B7B7"/>
+            <w:tcMar>
+              <w:top w:w="100" w:type="dxa"/>
+              <w:left w:w="100" w:type="dxa"/>
+              <w:bottom w:w="100" w:type="dxa"/>
+              <w:right w:w="100" w:type="dxa"/>
+            </w:tcMar>
+            <w:hideMark/>
+          </w:tcPr>
+          <w:p>
+            <w:pPr>
+              <w:spacing w:line="0" w:lineRule="atLeast"/>
+              <w:jc w:val="center"/>
+              <w:rPr>
+                <w:rFonts w:eastAsia="Times New Roman"/>
+                <w:sz w:val="24"/>
+                <w:szCs w:val="24"/>
+                <w:lang w:val="es-PE" w:eastAsia="es-PE"/>
+              </w:rPr>
+            </w:pPr>
+            <w:r>
+              <w:rPr>
+                <w:rFonts w:eastAsia="Times New Roman"/>
+                <w:b/>
+                <w:bCs/>
+                <w:color w:val="000000"/>
+                <w:lang w:val="es-PE" w:eastAsia="es-PE"/>
+              </w:rPr>
+              <w:t>Monto (S/)</w:t>
+            </w:r>
+          </w:p>
+        </w:tc>
+      </w:tr>
+      <w:tr>
+        <w:trPr>
+          <w:trHeight w:val="420"/>
+          <w:jc w:val="center"/>
+        </w:trPr>
+        <w:tc>
+          <w:tcPr>
+            <w:tcW w:w="0" w:type="auto"/>
+            <w:vMerge w:val="restart"/>
+            <w:tcBorders>
+              <w:top w:val="single" w:sz="8" w:space="0" w:color="000000"/>
+              <w:left w:val="single" w:sz="8" w:space="0" w:color="000000"/>
+              <w:bottom w:val="single" w:sz="8" w:space="0" w:color="000000"/>
+              <w:right w:val="single" w:sz="8" w:space="0" w:color="000000"/>
+            </w:tcBorders>
+            <w:tcMar>
+              <w:top w:w="100" w:type="dxa"/>
+              <w:left w:w="100" w:type="dxa"/>
+              <w:bottom w:w="100" w:type="dxa"/>
+              <w:right w:w="100" w:type="dxa"/>
+            </w:tcMar>
+            <w:vAlign w:val="center"/>
+            <w:hideMark/>
+          </w:tcPr>
+          <w:p>
+            <w:pPr>
+              <w:spacing w:line="240" w:lineRule="auto"/>
+              <w:jc w:val="center"/>
+              <w:rPr>
+                <w:rFonts w:eastAsia="Times New Roman"/>
+                <w:sz w:val="24"/>
+                <w:szCs w:val="24"/>
+                <w:lang w:val="es-PE" w:eastAsia="es-PE"/>
+              </w:rPr>
+            </w:pPr>
+            <w:r>
+              <w:rPr>
+                <w:rFonts w:eastAsia="Times New Roman"/>
+                <w:color w:val="000000"/>
+                <w:lang w:val="es-PE" w:eastAsia="es-PE"/>
+              </w:rPr>
+              <w:t>Costos directos</w:t>
+            </w:r>
+          </w:p>
+        </w:tc>
+        <w:tc>
+          <w:tcPr>
+            <w:tcW w:w="0" w:type="auto"/>
+            <w:tcBorders>
+              <w:top w:val="single" w:sz="8" w:space="0" w:color="000000"/>
+              <w:left w:val="single" w:sz="8" w:space="0" w:color="000000"/>
+              <w:bottom w:val="single" w:sz="8" w:space="0" w:color="000000"/>
+              <w:right w:val="single" w:sz="8" w:space="0" w:color="000000"/>
+            </w:tcBorders>
+            <w:tcMar>
+              <w:top w:w="100" w:type="dxa"/>
+              <w:left w:w="100" w:type="dxa"/>
+              <w:bottom w:w="100" w:type="dxa"/>
+              <w:right w:w="100" w:type="dxa"/>
+            </w:tcMar>
+            <w:hideMark/>
+          </w:tcPr>
+          <w:p>
+            <w:pPr>
+              <w:spacing w:line="240" w:lineRule="auto"/>
+              <w:rPr>
+                <w:rFonts w:eastAsia="Times New Roman"/>
+                <w:sz w:val="24"/>
+                <w:szCs w:val="24"/>
+                <w:lang w:val="es-PE" w:eastAsia="es-PE"/>
+              </w:rPr>
+            </w:pPr>
+            <w:r>
+              <w:rPr>
+                <w:rFonts w:eastAsia="Times New Roman"/>
+                <w:color w:val="000000"/>
+                <w:lang w:val="es-PE" w:eastAsia="es-PE"/>
+              </w:rPr>
+              <w:t>Project Manager</w:t>
+            </w:r>
+          </w:p>
+        </w:tc>
+        <w:tc>
+          <w:tcPr>
+            <w:tcW w:w="0" w:type="auto"/>
+            <w:tcBorders>
+              <w:top w:val="single" w:sz="8" w:space="0" w:color="000000"/>
+              <w:left w:val="single" w:sz="8" w:space="0" w:color="000000"/>
+              <w:bottom w:val="single" w:sz="8" w:space="0" w:color="000000"/>
+              <w:right w:val="single" w:sz="8" w:space="0" w:color="000000"/>
+            </w:tcBorders>
+            <w:tcMar>
+              <w:top w:w="100" w:type="dxa"/>
+              <w:left w:w="100" w:type="dxa"/>
+              <w:bottom w:w="100" w:type="dxa"/>
+              <w:right w:w="100" w:type="dxa"/>
+            </w:tcMar>
+            <w:hideMark/>
+          </w:tcPr>
+          <w:p>
+            <w:pPr>
+              <w:spacing w:line="240" w:lineRule="auto"/>
+              <w:jc w:val="center"/>
+              <w:rPr>
+                <w:rFonts w:eastAsia="Times New Roman"/>
+                <w:sz w:val="24"/>
+                <w:szCs w:val="24"/>
+                <w:lang w:val="es-PE" w:eastAsia="es-PE"/>
+              </w:rPr>
+            </w:pPr>
+            <w:r>
+              <w:rPr>
+                <w:rFonts w:eastAsia="Times New Roman"/>
+                <w:color w:val="000000"/>
+                <w:lang w:val="es-PE" w:eastAsia="es-PE"/>
+              </w:rPr>
+              <w:t>2 500.00</w:t>
+            </w:r>
+          </w:p>
+        </w:tc>
+      </w:tr>
+      <w:tr>
+        <w:trPr>
+          <w:trHeight w:val="420"/>
+          <w:jc w:val="center"/>
+        </w:trPr>
+        <w:tc>
+          <w:tcPr>
+            <w:tcW w:w="0" w:type="auto"/>
+            <w:vMerge/>
+            <w:tcBorders>
+              <w:top w:val="single" w:sz="8" w:space="0" w:color="000000"/>
+              <w:left w:val="single" w:sz="8" w:space="0" w:color="000000"/>
+              <w:bottom w:val="single" w:sz="8" w:space="0" w:color="000000"/>
+              <w:right w:val="single" w:sz="8" w:space="0" w:color="000000"/>
+            </w:tcBorders>
+            <w:vAlign w:val="center"/>
+            <w:hideMark/>
+          </w:tcPr>
+          <w:p>
+            <w:pPr>
+              <w:spacing w:line="240" w:lineRule="auto"/>
+              <w:rPr>
+                <w:rFonts w:eastAsia="Times New Roman"/>
+                <w:sz w:val="24"/>
+                <w:szCs w:val="24"/>
+                <w:lang w:val="es-PE" w:eastAsia="es-PE"/>
+              </w:rPr>
+            </w:pPr>
+          </w:p>
+        </w:tc>
+        <w:tc>
+          <w:tcPr>
+            <w:tcW w:w="0" w:type="auto"/>
+            <w:tcBorders>
+              <w:top w:val="single" w:sz="8" w:space="0" w:color="000000"/>
+              <w:left w:val="single" w:sz="8" w:space="0" w:color="000000"/>
+              <w:bottom w:val="single" w:sz="8" w:space="0" w:color="000000"/>
+              <w:right w:val="single" w:sz="8" w:space="0" w:color="000000"/>
+            </w:tcBorders>
+            <w:tcMar>
+              <w:top w:w="100" w:type="dxa"/>
+              <w:left w:w="100" w:type="dxa"/>
+              <w:bottom w:w="100" w:type="dxa"/>
+              <w:right w:w="100" w:type="dxa"/>
+            </w:tcMar>
+            <w:hideMark/>
+          </w:tcPr>
+          <w:p>
+            <w:pPr>
+              <w:spacing w:line="240" w:lineRule="auto"/>
+              <w:rPr>
+                <w:rFonts w:eastAsia="Times New Roman"/>
+                <w:sz w:val="24"/>
+                <w:szCs w:val="24"/>
+                <w:lang w:val="es-PE" w:eastAsia="es-PE"/>
+              </w:rPr>
+            </w:pPr>
+            <w:r>
+              <w:rPr>
+                <w:rFonts w:eastAsia="Times New Roman"/>
+                <w:color w:val="000000"/>
+                <w:lang w:val="es-PE" w:eastAsia="es-PE"/>
+              </w:rPr>
+              <w:t>Database Administrator</w:t>
+            </w:r>
+          </w:p>
+        </w:tc>
+        <w:tc>
+          <w:tcPr>
+            <w:tcW w:w="0" w:type="auto"/>
+            <w:tcBorders>
+              <w:top w:val="single" w:sz="8" w:space="0" w:color="000000"/>
+              <w:left w:val="single" w:sz="8" w:space="0" w:color="000000"/>
+              <w:bottom w:val="single" w:sz="8" w:space="0" w:color="000000"/>
+              <w:right w:val="single" w:sz="8" w:space="0" w:color="000000"/>
+            </w:tcBorders>
+            <w:tcMar>
+              <w:top w:w="100" w:type="dxa"/>
+              <w:left w:w="100" w:type="dxa"/>
+              <w:bottom w:w="100" w:type="dxa"/>
+              <w:right w:w="100" w:type="dxa"/>
+            </w:tcMar>
+            <w:hideMark/>
+          </w:tcPr>
+          <w:p>
+            <w:pPr>
+              <w:spacing w:line="240" w:lineRule="auto"/>
+              <w:jc w:val="center"/>
+              <w:rPr>
+                <w:rFonts w:eastAsia="Times New Roman"/>
+                <w:sz w:val="24"/>
+                <w:szCs w:val="24"/>
+                <w:lang w:val="es-PE" w:eastAsia="es-PE"/>
+              </w:rPr>
+            </w:pPr>
+            <w:r>
+              <w:rPr>
+                <w:rFonts w:eastAsia="Times New Roman"/>
+                <w:color w:val="000000"/>
+                <w:lang w:val="es-PE" w:eastAsia="es-PE"/>
+              </w:rPr>
+              <w:t>2 500.00</w:t>
+            </w:r>
+          </w:p>
+        </w:tc>
+      </w:tr>
+      <w:tr>
+        <w:trPr>
+          <w:trHeight w:val="420"/>
+          <w:jc w:val="center"/>
+        </w:trPr>
+        <w:tc>
+          <w:tcPr>
+            <w:tcW w:w="0" w:type="auto"/>
+            <w:vMerge/>
+            <w:tcBorders>
+              <w:top w:val="single" w:sz="8" w:space="0" w:color="000000"/>
+              <w:left w:val="single" w:sz="8" w:space="0" w:color="000000"/>
+              <w:bottom w:val="single" w:sz="8" w:space="0" w:color="000000"/>
+              <w:right w:val="single" w:sz="8" w:space="0" w:color="000000"/>
+            </w:tcBorders>
+            <w:vAlign w:val="center"/>
+            <w:hideMark/>
+          </w:tcPr>
+          <w:p>
+            <w:pPr>
+              <w:spacing w:line="240" w:lineRule="auto"/>
+              <w:rPr>
+                <w:rFonts w:eastAsia="Times New Roman"/>
+                <w:sz w:val="24"/>
+                <w:szCs w:val="24"/>
+                <w:lang w:val="es-PE" w:eastAsia="es-PE"/>
+              </w:rPr>
+            </w:pPr>
+          </w:p>
+        </w:tc>
+        <w:tc>
+          <w:tcPr>
+            <w:tcW w:w="0" w:type="auto"/>
+            <w:tcBorders>
+              <w:top w:val="single" w:sz="8" w:space="0" w:color="000000"/>
+              <w:left w:val="single" w:sz="8" w:space="0" w:color="000000"/>
+              <w:bottom w:val="single" w:sz="8" w:space="0" w:color="000000"/>
+              <w:right w:val="single" w:sz="8" w:space="0" w:color="000000"/>
+            </w:tcBorders>
+            <w:tcMar>
+              <w:top w:w="100" w:type="dxa"/>
+              <w:left w:w="100" w:type="dxa"/>
+              <w:bottom w:w="100" w:type="dxa"/>
+              <w:right w:w="100" w:type="dxa"/>
+            </w:tcMar>
+            <w:hideMark/>
+          </w:tcPr>
+          <w:p>
+            <w:pPr>
+              <w:spacing w:line="240" w:lineRule="auto"/>
+              <w:rPr>
+                <w:rFonts w:eastAsia="Times New Roman"/>
+                <w:sz w:val="24"/>
+                <w:szCs w:val="24"/>
+                <w:lang w:val="es-PE" w:eastAsia="es-PE"/>
+              </w:rPr>
+            </w:pPr>
+            <w:r>
+              <w:rPr>
+                <w:rFonts w:eastAsia="Times New Roman"/>
+                <w:color w:val="000000"/>
+                <w:lang w:val="es-PE" w:eastAsia="es-PE"/>
+              </w:rPr>
+              <w:t>Backend Developer 1</w:t>
+            </w:r>
+          </w:p>
+        </w:tc>
+        <w:tc>
+          <w:tcPr>
+            <w:tcW w:w="0" w:type="auto"/>
+            <w:tcBorders>
+              <w:top w:val="single" w:sz="8" w:space="0" w:color="000000"/>
+              <w:left w:val="single" w:sz="8" w:space="0" w:color="000000"/>
+              <w:bottom w:val="single" w:sz="8" w:space="0" w:color="000000"/>
+              <w:right w:val="single" w:sz="8" w:space="0" w:color="000000"/>
+            </w:tcBorders>
+            <w:tcMar>
+              <w:top w:w="100" w:type="dxa"/>
+              <w:left w:w="100" w:type="dxa"/>
+              <w:bottom w:w="100" w:type="dxa"/>
+              <w:right w:w="100" w:type="dxa"/>
+            </w:tcMar>
+            <w:hideMark/>
+          </w:tcPr>
+          <w:p>
+            <w:pPr>
+              <w:spacing w:line="240" w:lineRule="auto"/>
+              <w:jc w:val="center"/>
+              <w:rPr>
+                <w:rFonts w:eastAsia="Times New Roman"/>
+                <w:sz w:val="24"/>
+                <w:szCs w:val="24"/>
+                <w:lang w:val="es-PE" w:eastAsia="es-PE"/>
+              </w:rPr>
+            </w:pPr>
+            <w:r>
+              <w:rPr>
+                <w:rFonts w:eastAsia="Times New Roman"/>
+                <w:color w:val="000000"/>
+                <w:lang w:val="es-PE" w:eastAsia="es-PE"/>
+              </w:rPr>
+              <w:t>2 500.00</w:t>
+            </w:r>
+          </w:p>
+        </w:tc>
+      </w:tr>
+      <w:tr>
+        <w:trPr>
+          <w:trHeight w:val="420"/>
+          <w:jc w:val="center"/>
+        </w:trPr>
+        <w:tc>
+          <w:tcPr>
+            <w:tcW w:w="0" w:type="auto"/>
+            <w:vMerge/>
+            <w:tcBorders>
+              <w:top w:val="single" w:sz="8" w:space="0" w:color="000000"/>
+              <w:left w:val="single" w:sz="8" w:space="0" w:color="000000"/>
+              <w:bottom w:val="single" w:sz="8" w:space="0" w:color="000000"/>
+              <w:right w:val="single" w:sz="8" w:space="0" w:color="000000"/>
+            </w:tcBorders>
+            <w:vAlign w:val="center"/>
+            <w:hideMark/>
+          </w:tcPr>
+          <w:p>
+            <w:pPr>
+              <w:spacing w:line="240" w:lineRule="auto"/>
+              <w:rPr>
+                <w:rFonts w:eastAsia="Times New Roman"/>
+                <w:sz w:val="24"/>
+                <w:szCs w:val="24"/>
+                <w:lang w:val="es-PE" w:eastAsia="es-PE"/>
+              </w:rPr>
+            </w:pPr>
+          </w:p>
+        </w:tc>
+        <w:tc>
+          <w:tcPr>
+            <w:tcW w:w="0" w:type="auto"/>
+            <w:tcBorders>
+              <w:top w:val="single" w:sz="8" w:space="0" w:color="000000"/>
+              <w:left w:val="single" w:sz="8" w:space="0" w:color="000000"/>
+              <w:bottom w:val="single" w:sz="8" w:space="0" w:color="000000"/>
+              <w:right w:val="single" w:sz="8" w:space="0" w:color="000000"/>
+            </w:tcBorders>
+            <w:tcMar>
+              <w:top w:w="100" w:type="dxa"/>
+              <w:left w:w="100" w:type="dxa"/>
+              <w:bottom w:w="100" w:type="dxa"/>
+              <w:right w:w="100" w:type="dxa"/>
+            </w:tcMar>
+            <w:hideMark/>
+          </w:tcPr>
+          <w:p>
+            <w:pPr>
+              <w:spacing w:line="240" w:lineRule="auto"/>
+              <w:rPr>
+                <w:rFonts w:eastAsia="Times New Roman"/>
+                <w:sz w:val="24"/>
+                <w:szCs w:val="24"/>
+                <w:lang w:val="es-PE" w:eastAsia="es-PE"/>
+              </w:rPr>
+            </w:pPr>
+            <w:r>
+              <w:rPr>
+                <w:rFonts w:eastAsia="Times New Roman"/>
+                <w:color w:val="000000"/>
+                <w:lang w:val="es-PE" w:eastAsia="es-PE"/>
+              </w:rPr>
+              <w:t>Backend Developer 2</w:t>
+            </w:r>
+          </w:p>
+        </w:tc>
+        <w:tc>
+          <w:tcPr>
+            <w:tcW w:w="0" w:type="auto"/>
+            <w:tcBorders>
+              <w:top w:val="single" w:sz="8" w:space="0" w:color="000000"/>
+              <w:left w:val="single" w:sz="8" w:space="0" w:color="000000"/>
+              <w:bottom w:val="single" w:sz="8" w:space="0" w:color="000000"/>
+              <w:right w:val="single" w:sz="8" w:space="0" w:color="000000"/>
+            </w:tcBorders>
+            <w:tcMar>
+              <w:top w:w="100" w:type="dxa"/>
+              <w:left w:w="100" w:type="dxa"/>
+              <w:bottom w:w="100" w:type="dxa"/>
+              <w:right w:w="100" w:type="dxa"/>
+            </w:tcMar>
+            <w:hideMark/>
+          </w:tcPr>
+          <w:p>
+            <w:pPr>
+              <w:spacing w:line="240" w:lineRule="auto"/>
+              <w:jc w:val="center"/>
+              <w:rPr>
+                <w:rFonts w:eastAsia="Times New Roman"/>
+                <w:sz w:val="24"/>
+                <w:szCs w:val="24"/>
+                <w:lang w:val="es-PE" w:eastAsia="es-PE"/>
+              </w:rPr>
+            </w:pPr>
+            <w:r>
+              <w:rPr>
+                <w:rFonts w:eastAsia="Times New Roman"/>
+                <w:color w:val="000000"/>
+                <w:lang w:val="es-PE" w:eastAsia="es-PE"/>
+              </w:rPr>
+              <w:t>2 500.00</w:t>
+            </w:r>
+          </w:p>
+        </w:tc>
+      </w:tr>
+      <w:tr>
+        <w:trPr>
+          <w:trHeight w:val="420"/>
+          <w:jc w:val="center"/>
+        </w:trPr>
+        <w:tc>
+          <w:tcPr>
+            <w:tcW w:w="0" w:type="auto"/>
+            <w:vMerge/>
+            <w:tcBorders>
+              <w:top w:val="single" w:sz="8" w:space="0" w:color="000000"/>
+              <w:left w:val="single" w:sz="8" w:space="0" w:color="000000"/>
+              <w:bottom w:val="single" w:sz="8" w:space="0" w:color="000000"/>
+              <w:right w:val="single" w:sz="8" w:space="0" w:color="000000"/>
+            </w:tcBorders>
+            <w:vAlign w:val="center"/>
+            <w:hideMark/>
+          </w:tcPr>
+          <w:p>
+            <w:pPr>
+              <w:spacing w:line="240" w:lineRule="auto"/>
+              <w:rPr>
+                <w:rFonts w:eastAsia="Times New Roman"/>
+                <w:sz w:val="24"/>
+                <w:szCs w:val="24"/>
+                <w:lang w:val="es-PE" w:eastAsia="es-PE"/>
+              </w:rPr>
+            </w:pPr>
+          </w:p>
+        </w:tc>
+        <w:tc>
+          <w:tcPr>
+            <w:tcW w:w="0" w:type="auto"/>
+            <w:tcBorders>
+              <w:top w:val="single" w:sz="8" w:space="0" w:color="000000"/>
+              <w:left w:val="single" w:sz="8" w:space="0" w:color="000000"/>
+              <w:bottom w:val="single" w:sz="8" w:space="0" w:color="000000"/>
+              <w:right w:val="single" w:sz="8" w:space="0" w:color="000000"/>
+            </w:tcBorders>
+            <w:tcMar>
+              <w:top w:w="100" w:type="dxa"/>
+              <w:left w:w="100" w:type="dxa"/>
+              <w:bottom w:w="100" w:type="dxa"/>
+              <w:right w:w="100" w:type="dxa"/>
+            </w:tcMar>
+            <w:hideMark/>
+          </w:tcPr>
+          <w:p>
+            <w:pPr>
+              <w:spacing w:line="240" w:lineRule="auto"/>
+              <w:rPr>
+                <w:rFonts w:eastAsia="Times New Roman"/>
+                <w:sz w:val="24"/>
+                <w:szCs w:val="24"/>
+                <w:lang w:val="es-PE" w:eastAsia="es-PE"/>
+              </w:rPr>
+            </w:pPr>
+            <w:r>
+              <w:rPr>
+                <w:rFonts w:eastAsia="Times New Roman"/>
+                <w:color w:val="000000"/>
+                <w:lang w:val="es-PE" w:eastAsia="es-PE"/>
+              </w:rPr>
+              <w:t>Frontend Developer 1</w:t>
+            </w:r>
+          </w:p>
+        </w:tc>
+        <w:tc>
+          <w:tcPr>
+            <w:tcW w:w="0" w:type="auto"/>
+            <w:tcBorders>
+              <w:top w:val="single" w:sz="8" w:space="0" w:color="000000"/>
+              <w:left w:val="single" w:sz="8" w:space="0" w:color="000000"/>
+              <w:bottom w:val="single" w:sz="8" w:space="0" w:color="000000"/>
+              <w:right w:val="single" w:sz="8" w:space="0" w:color="000000"/>
+            </w:tcBorders>
+            <w:tcMar>
+              <w:top w:w="100" w:type="dxa"/>
+              <w:left w:w="100" w:type="dxa"/>
+              <w:bottom w:w="100" w:type="dxa"/>
+              <w:right w:w="100" w:type="dxa"/>
+            </w:tcMar>
+            <w:hideMark/>
+          </w:tcPr>
+          <w:p>
+            <w:pPr>
+              <w:spacing w:line="240" w:lineRule="auto"/>
+              <w:jc w:val="center"/>
+              <w:rPr>
+                <w:rFonts w:eastAsia="Times New Roman"/>
+                <w:sz w:val="24"/>
+                <w:szCs w:val="24"/>
+                <w:lang w:val="es-PE" w:eastAsia="es-PE"/>
+              </w:rPr>
+            </w:pPr>
+            <w:r>
+              <w:rPr>
+                <w:rFonts w:eastAsia="Times New Roman"/>
+                <w:color w:val="000000"/>
+                <w:lang w:val="es-PE" w:eastAsia="es-PE"/>
+              </w:rPr>
+              <w:t>2 500.00</w:t>
+            </w:r>
+          </w:p>
+        </w:tc>
+      </w:tr>
+      <w:tr>
+        <w:trPr>
+          <w:trHeight w:val="420"/>
+          <w:jc w:val="center"/>
+        </w:trPr>
+        <w:tc>
+          <w:tcPr>
+            <w:tcW w:w="0" w:type="auto"/>
+            <w:vMerge/>
+            <w:tcBorders>
+              <w:top w:val="single" w:sz="8" w:space="0" w:color="000000"/>
+              <w:left w:val="single" w:sz="8" w:space="0" w:color="000000"/>
+              <w:bottom w:val="single" w:sz="8" w:space="0" w:color="000000"/>
+              <w:right w:val="single" w:sz="8" w:space="0" w:color="000000"/>
+            </w:tcBorders>
+            <w:vAlign w:val="center"/>
+            <w:hideMark/>
+          </w:tcPr>
+          <w:p>
+            <w:pPr>
+              <w:spacing w:line="240" w:lineRule="auto"/>
+              <w:rPr>
+                <w:rFonts w:eastAsia="Times New Roman"/>
+                <w:sz w:val="24"/>
+                <w:szCs w:val="24"/>
+                <w:lang w:val="es-PE" w:eastAsia="es-PE"/>
+              </w:rPr>
+            </w:pPr>
+          </w:p>
+        </w:tc>
+        <w:tc>
+          <w:tcPr>
+            <w:tcW w:w="0" w:type="auto"/>
+            <w:tcBorders>
+              <w:top w:val="single" w:sz="8" w:space="0" w:color="000000"/>
+              <w:left w:val="single" w:sz="8" w:space="0" w:color="000000"/>
+              <w:bottom w:val="single" w:sz="8" w:space="0" w:color="000000"/>
+              <w:right w:val="single" w:sz="8" w:space="0" w:color="000000"/>
+            </w:tcBorders>
+            <w:tcMar>
+              <w:top w:w="100" w:type="dxa"/>
+              <w:left w:w="100" w:type="dxa"/>
+              <w:bottom w:w="100" w:type="dxa"/>
+              <w:right w:w="100" w:type="dxa"/>
+            </w:tcMar>
+            <w:hideMark/>
+          </w:tcPr>
+          <w:p>
+            <w:pPr>
+              <w:spacing w:line="240" w:lineRule="auto"/>
+              <w:rPr>
+                <w:rFonts w:eastAsia="Times New Roman"/>
+                <w:sz w:val="24"/>
+                <w:szCs w:val="24"/>
+                <w:lang w:val="es-PE" w:eastAsia="es-PE"/>
+              </w:rPr>
+            </w:pPr>
+            <w:r>
+              <w:rPr>
+                <w:rFonts w:eastAsia="Times New Roman"/>
+                <w:color w:val="000000"/>
+                <w:lang w:val="es-PE" w:eastAsia="es-PE"/>
+              </w:rPr>
+              <w:t>Frontend Developer 2</w:t>
+            </w:r>
+          </w:p>
+        </w:tc>
+        <w:tc>
+          <w:tcPr>
+            <w:tcW w:w="0" w:type="auto"/>
+            <w:tcBorders>
+              <w:top w:val="single" w:sz="8" w:space="0" w:color="000000"/>
+              <w:left w:val="single" w:sz="8" w:space="0" w:color="000000"/>
+              <w:bottom w:val="single" w:sz="8" w:space="0" w:color="000000"/>
+              <w:right w:val="single" w:sz="8" w:space="0" w:color="000000"/>
+            </w:tcBorders>
+            <w:tcMar>
+              <w:top w:w="100" w:type="dxa"/>
+              <w:left w:w="100" w:type="dxa"/>
+              <w:bottom w:w="100" w:type="dxa"/>
+              <w:right w:w="100" w:type="dxa"/>
+            </w:tcMar>
+            <w:hideMark/>
+          </w:tcPr>
+          <w:p>
+            <w:pPr>
+              <w:spacing w:line="240" w:lineRule="auto"/>
+              <w:jc w:val="center"/>
+              <w:rPr>
+                <w:rFonts w:eastAsia="Times New Roman"/>
+                <w:sz w:val="24"/>
+                <w:szCs w:val="24"/>
+                <w:lang w:val="es-PE" w:eastAsia="es-PE"/>
+              </w:rPr>
+            </w:pPr>
+            <w:r>
+              <w:rPr>
+                <w:rFonts w:eastAsia="Times New Roman"/>
+                <w:color w:val="000000"/>
+                <w:lang w:val="es-PE" w:eastAsia="es-PE"/>
+              </w:rPr>
+              <w:t>2 500.00</w:t>
+            </w:r>
+          </w:p>
+        </w:tc>
+      </w:tr>
+      <w:tr>
+        <w:trPr>
+          <w:trHeight w:val="420"/>
+          <w:jc w:val="center"/>
+        </w:trPr>
+        <w:tc>
+          <w:tcPr>
+            <w:tcW w:w="0" w:type="auto"/>
+            <w:vMerge/>
+            <w:tcBorders>
+              <w:top w:val="single" w:sz="8" w:space="0" w:color="000000"/>
+              <w:left w:val="single" w:sz="8" w:space="0" w:color="000000"/>
+              <w:bottom w:val="single" w:sz="8" w:space="0" w:color="000000"/>
+              <w:right w:val="single" w:sz="8" w:space="0" w:color="000000"/>
+            </w:tcBorders>
+            <w:vAlign w:val="center"/>
+            <w:hideMark/>
+          </w:tcPr>
+          <w:p>
+            <w:pPr>
+              <w:spacing w:line="240" w:lineRule="auto"/>
+              <w:rPr>
+                <w:rFonts w:eastAsia="Times New Roman"/>
+                <w:sz w:val="24"/>
+                <w:szCs w:val="24"/>
+                <w:lang w:val="es-PE" w:eastAsia="es-PE"/>
+              </w:rPr>
+            </w:pPr>
+          </w:p>
+        </w:tc>
+        <w:tc>
+          <w:tcPr>
+            <w:tcW w:w="0" w:type="auto"/>
+            <w:tcBorders>
+              <w:top w:val="single" w:sz="8" w:space="0" w:color="000000"/>
+              <w:left w:val="single" w:sz="8" w:space="0" w:color="000000"/>
+              <w:bottom w:val="single" w:sz="8" w:space="0" w:color="000000"/>
+              <w:right w:val="single" w:sz="8" w:space="0" w:color="000000"/>
+            </w:tcBorders>
+            <w:tcMar>
+              <w:top w:w="100" w:type="dxa"/>
+              <w:left w:w="100" w:type="dxa"/>
+              <w:bottom w:w="100" w:type="dxa"/>
+              <w:right w:w="100" w:type="dxa"/>
+            </w:tcMar>
+            <w:hideMark/>
+          </w:tcPr>
+          <w:p>
+            <w:pPr>
+              <w:spacing w:line="240" w:lineRule="auto"/>
+              <w:rPr>
+                <w:rFonts w:eastAsia="Times New Roman"/>
+                <w:sz w:val="24"/>
+                <w:szCs w:val="24"/>
+                <w:lang w:val="es-PE" w:eastAsia="es-PE"/>
+              </w:rPr>
+            </w:pPr>
+            <w:r>
+              <w:rPr>
+                <w:rFonts w:eastAsia="Times New Roman"/>
+                <w:color w:val="000000"/>
+                <w:lang w:val="es-PE" w:eastAsia="es-PE"/>
+              </w:rPr>
+              <w:t>Designer Senior</w:t>
+            </w:r>
+          </w:p>
+        </w:tc>
+        <w:tc>
+          <w:tcPr>
+            <w:tcW w:w="0" w:type="auto"/>
+            <w:tcBorders>
+              <w:top w:val="single" w:sz="8" w:space="0" w:color="000000"/>
+              <w:left w:val="single" w:sz="8" w:space="0" w:color="000000"/>
+              <w:bottom w:val="single" w:sz="8" w:space="0" w:color="000000"/>
+              <w:right w:val="single" w:sz="8" w:space="0" w:color="000000"/>
+            </w:tcBorders>
+            <w:tcMar>
+              <w:top w:w="100" w:type="dxa"/>
+              <w:left w:w="100" w:type="dxa"/>
+              <w:bottom w:w="100" w:type="dxa"/>
+              <w:right w:w="100" w:type="dxa"/>
+            </w:tcMar>
+            <w:hideMark/>
+          </w:tcPr>
+          <w:p>
+            <w:pPr>
+              <w:spacing w:line="240" w:lineRule="auto"/>
+              <w:jc w:val="center"/>
+              <w:rPr>
+                <w:rFonts w:eastAsia="Times New Roman"/>
+                <w:sz w:val="24"/>
+                <w:szCs w:val="24"/>
+                <w:lang w:val="es-PE" w:eastAsia="es-PE"/>
+              </w:rPr>
+            </w:pPr>
+            <w:r>
+              <w:rPr>
+                <w:rFonts w:eastAsia="Times New Roman"/>
+                <w:color w:val="000000"/>
+                <w:lang w:val="es-PE" w:eastAsia="es-PE"/>
+              </w:rPr>
+              <w:t>2 500.00</w:t>
+            </w:r>
+          </w:p>
+        </w:tc>
+      </w:tr>
+      <w:tr>
+        <w:trPr>
+          <w:trHeight w:val="420"/>
+          <w:jc w:val="center"/>
+        </w:trPr>
+        <w:tc>
+          <w:tcPr>
+            <w:tcW w:w="0" w:type="auto"/>
+            <w:vMerge/>
+            <w:tcBorders>
+              <w:top w:val="single" w:sz="8" w:space="0" w:color="000000"/>
+              <w:left w:val="single" w:sz="8" w:space="0" w:color="000000"/>
+              <w:bottom w:val="single" w:sz="8" w:space="0" w:color="000000"/>
+              <w:right w:val="single" w:sz="8" w:space="0" w:color="000000"/>
+            </w:tcBorders>
+            <w:vAlign w:val="center"/>
+            <w:hideMark/>
+          </w:tcPr>
+          <w:p>
+            <w:pPr>
+              <w:spacing w:line="240" w:lineRule="auto"/>
+              <w:rPr>
+                <w:rFonts w:eastAsia="Times New Roman"/>
+                <w:sz w:val="24"/>
+                <w:szCs w:val="24"/>
+                <w:lang w:val="es-PE" w:eastAsia="es-PE"/>
+              </w:rPr>
+            </w:pPr>
+          </w:p>
+        </w:tc>
+        <w:tc>
+          <w:tcPr>
+            <w:tcW w:w="0" w:type="auto"/>
+            <w:tcBorders>
+              <w:top w:val="single" w:sz="8" w:space="0" w:color="000000"/>
+              <w:left w:val="single" w:sz="8" w:space="0" w:color="000000"/>
+              <w:bottom w:val="single" w:sz="8" w:space="0" w:color="000000"/>
+              <w:right w:val="single" w:sz="8" w:space="0" w:color="000000"/>
+            </w:tcBorders>
+            <w:tcMar>
+              <w:top w:w="100" w:type="dxa"/>
+              <w:left w:w="100" w:type="dxa"/>
+              <w:bottom w:w="100" w:type="dxa"/>
+              <w:right w:w="100" w:type="dxa"/>
+            </w:tcMar>
+            <w:hideMark/>
+          </w:tcPr>
+          <w:p>
+            <w:pPr>
+              <w:spacing w:line="240" w:lineRule="auto"/>
+              <w:rPr>
+                <w:rFonts w:eastAsia="Times New Roman"/>
+                <w:sz w:val="24"/>
+                <w:szCs w:val="24"/>
+                <w:lang w:val="es-PE" w:eastAsia="es-PE"/>
+              </w:rPr>
+            </w:pPr>
+            <w:r>
+              <w:rPr>
+                <w:rFonts w:eastAsia="Times New Roman"/>
+                <w:color w:val="000000"/>
+                <w:lang w:val="es-PE" w:eastAsia="es-PE"/>
+              </w:rPr>
+              <w:t>Scrum Master</w:t>
+            </w:r>
+          </w:p>
+        </w:tc>
+        <w:tc>
+          <w:tcPr>
+            <w:tcW w:w="0" w:type="auto"/>
+            <w:tcBorders>
+              <w:top w:val="single" w:sz="8" w:space="0" w:color="000000"/>
+              <w:left w:val="single" w:sz="8" w:space="0" w:color="000000"/>
+              <w:bottom w:val="single" w:sz="8" w:space="0" w:color="000000"/>
+              <w:right w:val="single" w:sz="8" w:space="0" w:color="000000"/>
+            </w:tcBorders>
+            <w:tcMar>
+              <w:top w:w="100" w:type="dxa"/>
+              <w:left w:w="100" w:type="dxa"/>
+              <w:bottom w:w="100" w:type="dxa"/>
+              <w:right w:w="100" w:type="dxa"/>
+            </w:tcMar>
+            <w:hideMark/>
+          </w:tcPr>
+          <w:p>
+            <w:pPr>
+              <w:spacing w:line="240" w:lineRule="auto"/>
+              <w:jc w:val="center"/>
+              <w:rPr>
+                <w:rFonts w:eastAsia="Times New Roman"/>
+                <w:sz w:val="24"/>
+                <w:szCs w:val="24"/>
+                <w:lang w:val="es-PE" w:eastAsia="es-PE"/>
+              </w:rPr>
+            </w:pPr>
+            <w:r>
+              <w:rPr>
+                <w:rFonts w:eastAsia="Times New Roman"/>
+                <w:color w:val="000000"/>
+                <w:lang w:val="es-PE" w:eastAsia="es-PE"/>
+              </w:rPr>
+              <w:t>2 500.00</w:t>
+            </w:r>
+          </w:p>
+        </w:tc>
+      </w:tr>
+      <w:tr>
+        <w:trPr>
+          <w:trHeight w:val="420"/>
+          <w:jc w:val="center"/>
+        </w:trPr>
+        <w:tc>
+          <w:tcPr>
+            <w:tcW w:w="0" w:type="auto"/>
+            <w:vMerge/>
+            <w:tcBorders>
+              <w:top w:val="single" w:sz="8" w:space="0" w:color="000000"/>
+              <w:left w:val="single" w:sz="8" w:space="0" w:color="000000"/>
+              <w:bottom w:val="single" w:sz="8" w:space="0" w:color="000000"/>
+              <w:right w:val="single" w:sz="8" w:space="0" w:color="000000"/>
+            </w:tcBorders>
+            <w:vAlign w:val="center"/>
+            <w:hideMark/>
+          </w:tcPr>
+          <w:p>
+            <w:pPr>
+              <w:spacing w:line="240" w:lineRule="auto"/>
+              <w:rPr>
+                <w:rFonts w:eastAsia="Times New Roman"/>
+                <w:sz w:val="24"/>
+                <w:szCs w:val="24"/>
+                <w:lang w:val="es-PE" w:eastAsia="es-PE"/>
+              </w:rPr>
+            </w:pPr>
+          </w:p>
+        </w:tc>
+        <w:tc>
+          <w:tcPr>
+            <w:tcW w:w="0" w:type="auto"/>
+            <w:tcBorders>
+              <w:top w:val="single" w:sz="8" w:space="0" w:color="000000"/>
+              <w:left w:val="single" w:sz="8" w:space="0" w:color="000000"/>
+              <w:bottom w:val="single" w:sz="8" w:space="0" w:color="000000"/>
+              <w:right w:val="single" w:sz="8" w:space="0" w:color="000000"/>
+            </w:tcBorders>
+            <w:tcMar>
+              <w:top w:w="100" w:type="dxa"/>
+              <w:left w:w="100" w:type="dxa"/>
+              <w:bottom w:w="100" w:type="dxa"/>
+              <w:right w:w="100" w:type="dxa"/>
+            </w:tcMar>
+            <w:hideMark/>
+          </w:tcPr>
+          <w:p>
+            <w:pPr>
+              <w:spacing w:line="240" w:lineRule="auto"/>
+              <w:rPr>
+                <w:rFonts w:eastAsia="Times New Roman"/>
+                <w:sz w:val="24"/>
+                <w:szCs w:val="24"/>
+                <w:lang w:val="es-PE" w:eastAsia="es-PE"/>
+              </w:rPr>
+            </w:pPr>
+            <w:r>
+              <w:rPr>
+                <w:rFonts w:eastAsia="Times New Roman"/>
+                <w:color w:val="000000"/>
+                <w:lang w:val="es-PE" w:eastAsia="es-PE"/>
+              </w:rPr>
+              <w:t>Software Architect</w:t>
+            </w:r>
+          </w:p>
+        </w:tc>
+        <w:tc>
+          <w:tcPr>
+            <w:tcW w:w="0" w:type="auto"/>
+            <w:tcBorders>
+              <w:top w:val="single" w:sz="8" w:space="0" w:color="000000"/>
+              <w:left w:val="single" w:sz="8" w:space="0" w:color="000000"/>
+              <w:bottom w:val="single" w:sz="8" w:space="0" w:color="000000"/>
+              <w:right w:val="single" w:sz="8" w:space="0" w:color="000000"/>
+            </w:tcBorders>
+            <w:tcMar>
+              <w:top w:w="100" w:type="dxa"/>
+              <w:left w:w="100" w:type="dxa"/>
+              <w:bottom w:w="100" w:type="dxa"/>
+              <w:right w:w="100" w:type="dxa"/>
+            </w:tcMar>
+            <w:hideMark/>
+          </w:tcPr>
+          <w:p>
+            <w:pPr>
+              <w:spacing w:line="240" w:lineRule="auto"/>
+              <w:jc w:val="center"/>
+              <w:rPr>
+                <w:rFonts w:eastAsia="Times New Roman"/>
+                <w:sz w:val="24"/>
+                <w:szCs w:val="24"/>
+                <w:lang w:val="es-PE" w:eastAsia="es-PE"/>
+              </w:rPr>
+            </w:pPr>
+            <w:r>
+              <w:rPr>
+                <w:rFonts w:eastAsia="Times New Roman"/>
+                <w:color w:val="000000"/>
+                <w:lang w:val="es-PE" w:eastAsia="es-PE"/>
+              </w:rPr>
+              <w:t>2 500.00</w:t>
+            </w:r>
+          </w:p>
+        </w:tc>
+      </w:tr>
+      <w:tr>
+        <w:trPr>
+          <w:trHeight w:val="420"/>
+          <w:jc w:val="center"/>
+        </w:trPr>
+        <w:tc>
+          <w:tcPr>
+            <w:tcW w:w="0" w:type="auto"/>
+            <w:vMerge/>
+            <w:tcBorders>
+              <w:top w:val="single" w:sz="8" w:space="0" w:color="000000"/>
+              <w:left w:val="single" w:sz="8" w:space="0" w:color="000000"/>
+              <w:bottom w:val="single" w:sz="8" w:space="0" w:color="000000"/>
+              <w:right w:val="single" w:sz="8" w:space="0" w:color="000000"/>
+            </w:tcBorders>
+            <w:vAlign w:val="center"/>
+            <w:hideMark/>
+          </w:tcPr>
+          <w:p>
+            <w:pPr>
+              <w:spacing w:line="240" w:lineRule="auto"/>
+              <w:rPr>
+                <w:rFonts w:eastAsia="Times New Roman"/>
+                <w:sz w:val="24"/>
+                <w:szCs w:val="24"/>
+                <w:lang w:val="es-PE" w:eastAsia="es-PE"/>
+              </w:rPr>
+            </w:pPr>
+          </w:p>
+        </w:tc>
+        <w:tc>
+          <w:tcPr>
+            <w:tcW w:w="0" w:type="auto"/>
+            <w:tcBorders>
+              <w:top w:val="single" w:sz="8" w:space="0" w:color="000000"/>
+              <w:left w:val="single" w:sz="8" w:space="0" w:color="000000"/>
+              <w:bottom w:val="single" w:sz="8" w:space="0" w:color="000000"/>
+              <w:right w:val="single" w:sz="8" w:space="0" w:color="000000"/>
+            </w:tcBorders>
+            <w:tcMar>
+              <w:top w:w="100" w:type="dxa"/>
+              <w:left w:w="100" w:type="dxa"/>
+              <w:bottom w:w="100" w:type="dxa"/>
+              <w:right w:w="100" w:type="dxa"/>
+            </w:tcMar>
+            <w:hideMark/>
+          </w:tcPr>
+          <w:p>
+            <w:pPr>
+              <w:spacing w:line="240" w:lineRule="auto"/>
+              <w:rPr>
+                <w:rFonts w:eastAsia="Times New Roman"/>
+                <w:sz w:val="24"/>
+                <w:szCs w:val="24"/>
+                <w:lang w:val="es-PE" w:eastAsia="es-PE"/>
+              </w:rPr>
+            </w:pPr>
+            <w:r>
+              <w:rPr>
+                <w:rFonts w:eastAsia="Times New Roman"/>
+                <w:color w:val="000000"/>
+                <w:lang w:val="es-PE" w:eastAsia="es-PE"/>
+              </w:rPr>
+              <w:t>Systems Analyst</w:t>
+            </w:r>
+          </w:p>
+        </w:tc>
+        <w:tc>
+          <w:tcPr>
+            <w:tcW w:w="0" w:type="auto"/>
+            <w:tcBorders>
+              <w:top w:val="single" w:sz="8" w:space="0" w:color="000000"/>
+              <w:left w:val="single" w:sz="8" w:space="0" w:color="000000"/>
+              <w:bottom w:val="single" w:sz="8" w:space="0" w:color="000000"/>
+              <w:right w:val="single" w:sz="8" w:space="0" w:color="000000"/>
+            </w:tcBorders>
+            <w:tcMar>
+              <w:top w:w="100" w:type="dxa"/>
+              <w:left w:w="100" w:type="dxa"/>
+              <w:bottom w:w="100" w:type="dxa"/>
+              <w:right w:w="100" w:type="dxa"/>
+            </w:tcMar>
+            <w:hideMark/>
+          </w:tcPr>
+          <w:p>
+            <w:pPr>
+              <w:spacing w:line="240" w:lineRule="auto"/>
+              <w:jc w:val="center"/>
+              <w:rPr>
+                <w:rFonts w:eastAsia="Times New Roman"/>
+                <w:sz w:val="24"/>
+                <w:szCs w:val="24"/>
+                <w:lang w:val="es-PE" w:eastAsia="es-PE"/>
+              </w:rPr>
+            </w:pPr>
+            <w:r>
+              <w:rPr>
+                <w:rFonts w:eastAsia="Times New Roman"/>
+                <w:color w:val="000000"/>
+                <w:lang w:val="es-PE" w:eastAsia="es-PE"/>
+              </w:rPr>
+              <w:t>2 500.00</w:t>
+            </w:r>
+          </w:p>
+        </w:tc>
+      </w:tr>
+      <w:tr>
+        <w:trPr>
+          <w:trHeight w:val="420"/>
+          <w:jc w:val="center"/>
+        </w:trPr>
+        <w:tc>
+          <w:tcPr>
+            <w:tcW w:w="0" w:type="auto"/>
+            <w:vMerge w:val="restart"/>
+            <w:tcBorders>
+              <w:top w:val="single" w:sz="8" w:space="0" w:color="000000"/>
+              <w:left w:val="single" w:sz="8" w:space="0" w:color="000000"/>
+              <w:bottom w:val="single" w:sz="8" w:space="0" w:color="000000"/>
+              <w:right w:val="single" w:sz="8" w:space="0" w:color="000000"/>
+            </w:tcBorders>
+            <w:tcMar>
+              <w:top w:w="100" w:type="dxa"/>
+              <w:left w:w="100" w:type="dxa"/>
+              <w:bottom w:w="100" w:type="dxa"/>
+              <w:right w:w="100" w:type="dxa"/>
+            </w:tcMar>
+            <w:vAlign w:val="center"/>
+            <w:hideMark/>
+          </w:tcPr>
+          <w:p>
+            <w:pPr>
+              <w:spacing w:line="240" w:lineRule="auto"/>
+              <w:jc w:val="center"/>
+              <w:rPr>
+                <w:rFonts w:eastAsia="Times New Roman"/>
+                <w:sz w:val="24"/>
+                <w:szCs w:val="24"/>
+                <w:lang w:val="es-PE" w:eastAsia="es-PE"/>
+              </w:rPr>
+            </w:pPr>
+            <w:r>
+              <w:rPr>
+                <w:rFonts w:eastAsia="Times New Roman"/>
+                <w:color w:val="000000"/>
+                <w:lang w:val="es-PE" w:eastAsia="es-PE"/>
+              </w:rPr>
+              <w:t>Costos indirectos</w:t>
+            </w:r>
+          </w:p>
+        </w:tc>
+        <w:tc>
+          <w:tcPr>
+            <w:tcW w:w="0" w:type="auto"/>
+            <w:tcBorders>
+              <w:top w:val="single" w:sz="8" w:space="0" w:color="000000"/>
+              <w:left w:val="single" w:sz="8" w:space="0" w:color="000000"/>
+              <w:bottom w:val="single" w:sz="8" w:space="0" w:color="000000"/>
+              <w:right w:val="single" w:sz="8" w:space="0" w:color="000000"/>
+            </w:tcBorders>
+            <w:tcMar>
+              <w:top w:w="100" w:type="dxa"/>
+              <w:left w:w="100" w:type="dxa"/>
+              <w:bottom w:w="100" w:type="dxa"/>
+              <w:right w:w="100" w:type="dxa"/>
+            </w:tcMar>
+            <w:hideMark/>
+          </w:tcPr>
+          <w:p>
+            <w:pPr>
+              <w:spacing w:line="240" w:lineRule="auto"/>
+              <w:rPr>
+                <w:rFonts w:eastAsia="Times New Roman"/>
+                <w:sz w:val="24"/>
+                <w:szCs w:val="24"/>
+                <w:lang w:val="es-PE" w:eastAsia="es-PE"/>
+              </w:rPr>
+            </w:pPr>
+            <w:r>
+              <w:rPr>
+                <w:rFonts w:eastAsia="Times New Roman"/>
+                <w:color w:val="000000"/>
+                <w:lang w:val="es-PE" w:eastAsia="es-PE"/>
+              </w:rPr>
+              <w:t>Servicio de flujo eléctrico por 14 semanas.</w:t>
+            </w:r>
+          </w:p>
+        </w:tc>
+        <w:tc>
+          <w:tcPr>
+            <w:tcW w:w="0" w:type="auto"/>
+            <w:tcBorders>
+              <w:top w:val="single" w:sz="8" w:space="0" w:color="000000"/>
+              <w:left w:val="single" w:sz="8" w:space="0" w:color="000000"/>
+              <w:bottom w:val="single" w:sz="8" w:space="0" w:color="000000"/>
+              <w:right w:val="single" w:sz="8" w:space="0" w:color="000000"/>
+            </w:tcBorders>
+            <w:tcMar>
+              <w:top w:w="100" w:type="dxa"/>
+              <w:left w:w="100" w:type="dxa"/>
+              <w:bottom w:w="100" w:type="dxa"/>
+              <w:right w:w="100" w:type="dxa"/>
+            </w:tcMar>
+            <w:hideMark/>
+          </w:tcPr>
+          <w:p>
+            <w:pPr>
+              <w:spacing w:line="240" w:lineRule="auto"/>
+              <w:jc w:val="center"/>
+              <w:rPr>
+                <w:rFonts w:eastAsia="Times New Roman"/>
+                <w:sz w:val="24"/>
+                <w:szCs w:val="24"/>
+                <w:lang w:val="es-PE" w:eastAsia="es-PE"/>
+              </w:rPr>
+            </w:pPr>
+            <w:r>
+              <w:rPr>
+                <w:rFonts w:eastAsia="Times New Roman"/>
+                <w:color w:val="000000"/>
+                <w:lang w:val="es-PE" w:eastAsia="es-PE"/>
+              </w:rPr>
+              <w:t>1 200.00</w:t>
+            </w:r>
+          </w:p>
+        </w:tc>
+      </w:tr>
+      <w:tr>
+        <w:trPr>
+          <w:trHeight w:val="420"/>
+          <w:jc w:val="center"/>
+        </w:trPr>
+        <w:tc>
+          <w:tcPr>
+            <w:tcW w:w="0" w:type="auto"/>
+            <w:vMerge/>
+            <w:tcBorders>
+              <w:top w:val="single" w:sz="8" w:space="0" w:color="000000"/>
+              <w:left w:val="single" w:sz="8" w:space="0" w:color="000000"/>
+              <w:bottom w:val="single" w:sz="8" w:space="0" w:color="000000"/>
+              <w:right w:val="single" w:sz="8" w:space="0" w:color="000000"/>
+            </w:tcBorders>
+            <w:vAlign w:val="center"/>
+            <w:hideMark/>
+          </w:tcPr>
+          <w:p>
+            <w:pPr>
+              <w:spacing w:line="240" w:lineRule="auto"/>
+              <w:rPr>
+                <w:rFonts w:eastAsia="Times New Roman"/>
+                <w:sz w:val="24"/>
+                <w:szCs w:val="24"/>
+                <w:lang w:val="es-PE" w:eastAsia="es-PE"/>
+              </w:rPr>
+            </w:pPr>
+          </w:p>
+        </w:tc>
+        <w:tc>
+          <w:tcPr>
+            <w:tcW w:w="0" w:type="auto"/>
+            <w:tcBorders>
+              <w:top w:val="single" w:sz="8" w:space="0" w:color="000000"/>
+              <w:left w:val="single" w:sz="8" w:space="0" w:color="000000"/>
+              <w:bottom w:val="single" w:sz="8" w:space="0" w:color="000000"/>
+              <w:right w:val="single" w:sz="8" w:space="0" w:color="000000"/>
+            </w:tcBorders>
+            <w:tcMar>
+              <w:top w:w="100" w:type="dxa"/>
+              <w:left w:w="100" w:type="dxa"/>
+              <w:bottom w:w="100" w:type="dxa"/>
+              <w:right w:w="100" w:type="dxa"/>
+            </w:tcMar>
+            <w:hideMark/>
+          </w:tcPr>
+          <w:p>
+            <w:pPr>
+              <w:spacing w:line="240" w:lineRule="auto"/>
+              <w:rPr>
+                <w:rFonts w:eastAsia="Times New Roman"/>
+                <w:sz w:val="24"/>
+                <w:szCs w:val="24"/>
+                <w:lang w:val="es-PE" w:eastAsia="es-PE"/>
+              </w:rPr>
+            </w:pPr>
+            <w:r>
+              <w:rPr>
+                <w:rFonts w:eastAsia="Times New Roman"/>
+                <w:color w:val="000000"/>
+                <w:lang w:val="es-PE" w:eastAsia="es-PE"/>
+              </w:rPr>
+              <w:t>Licencias de software en general.</w:t>
+            </w:r>
+          </w:p>
+        </w:tc>
+        <w:tc>
+          <w:tcPr>
+            <w:tcW w:w="0" w:type="auto"/>
+            <w:tcBorders>
+              <w:top w:val="single" w:sz="8" w:space="0" w:color="000000"/>
+              <w:left w:val="single" w:sz="8" w:space="0" w:color="000000"/>
+              <w:bottom w:val="single" w:sz="8" w:space="0" w:color="000000"/>
+              <w:right w:val="single" w:sz="8" w:space="0" w:color="000000"/>
+            </w:tcBorders>
+            <w:tcMar>
+              <w:top w:w="100" w:type="dxa"/>
+              <w:left w:w="100" w:type="dxa"/>
+              <w:bottom w:w="100" w:type="dxa"/>
+              <w:right w:w="100" w:type="dxa"/>
+            </w:tcMar>
+            <w:hideMark/>
+          </w:tcPr>
+          <w:p>
+            <w:pPr>
+              <w:spacing w:line="240" w:lineRule="auto"/>
+              <w:jc w:val="center"/>
+              <w:rPr>
+                <w:rFonts w:eastAsia="Times New Roman"/>
+                <w:sz w:val="24"/>
+                <w:szCs w:val="24"/>
+                <w:lang w:val="es-PE" w:eastAsia="es-PE"/>
+              </w:rPr>
+            </w:pPr>
+            <w:r>
+              <w:rPr>
+                <w:rFonts w:eastAsia="Times New Roman"/>
+                <w:color w:val="000000"/>
+                <w:lang w:val="es-PE" w:eastAsia="es-PE"/>
+              </w:rPr>
+              <w:t>5 200.00</w:t>
+            </w:r>
+          </w:p>
+        </w:tc>
+      </w:tr>
+      <w:tr>
+        <w:trPr>
+          <w:trHeight w:val="420"/>
+          <w:jc w:val="center"/>
+        </w:trPr>
+        <w:tc>
+          <w:tcPr>
+            <w:tcW w:w="0" w:type="auto"/>
+            <w:gridSpan w:val="2"/>
+            <w:tcBorders>
+              <w:top w:val="single" w:sz="8" w:space="0" w:color="000000"/>
+              <w:left w:val="single" w:sz="8" w:space="0" w:color="000000"/>
+              <w:bottom w:val="single" w:sz="8" w:space="0" w:color="000000"/>
+              <w:right w:val="single" w:sz="8" w:space="0" w:color="000000"/>
+            </w:tcBorders>
+            <w:shd w:val="clear" w:color="auto" w:fill="B7B7B7"/>
+            <w:tcMar>
+              <w:top w:w="100" w:type="dxa"/>
+              <w:left w:w="100" w:type="dxa"/>
+              <w:bottom w:w="100" w:type="dxa"/>
+              <w:right w:w="100" w:type="dxa"/>
+            </w:tcMar>
+            <w:hideMark/>
+          </w:tcPr>
+          <w:p>
+            <w:pPr>
+              <w:spacing w:line="240" w:lineRule="auto"/>
+              <w:jc w:val="center"/>
+              <w:rPr>
+                <w:rFonts w:eastAsia="Times New Roman"/>
+                <w:sz w:val="24"/>
+                <w:szCs w:val="24"/>
+                <w:lang w:val="es-PE" w:eastAsia="es-PE"/>
+              </w:rPr>
+            </w:pPr>
+            <w:r>
+              <w:rPr>
+                <w:rFonts w:eastAsia="Times New Roman"/>
+                <w:b/>
+                <w:bCs/>
+                <w:color w:val="000000"/>
+                <w:lang w:val="es-PE" w:eastAsia="es-PE"/>
+              </w:rPr>
+              <w:t>Costo total estimado</w:t>
+            </w:r>
+          </w:p>
+        </w:tc>
+        <w:tc>
+          <w:tcPr>
+            <w:tcW w:w="0" w:type="auto"/>
+            <w:tcBorders>
+              <w:top w:val="single" w:sz="8" w:space="0" w:color="000000"/>
+              <w:left w:val="single" w:sz="8" w:space="0" w:color="000000"/>
+              <w:bottom w:val="single" w:sz="8" w:space="0" w:color="000000"/>
+              <w:right w:val="single" w:sz="8" w:space="0" w:color="000000"/>
+            </w:tcBorders>
+            <w:shd w:val="clear" w:color="auto" w:fill="B7B7B7"/>
+            <w:tcMar>
+              <w:top w:w="100" w:type="dxa"/>
+              <w:left w:w="100" w:type="dxa"/>
+              <w:bottom w:w="100" w:type="dxa"/>
+              <w:right w:w="100" w:type="dxa"/>
+            </w:tcMar>
+            <w:hideMark/>
+          </w:tcPr>
+          <w:p>
+            <w:pPr>
+              <w:spacing w:line="240" w:lineRule="auto"/>
+              <w:jc w:val="center"/>
+              <w:rPr>
+                <w:rFonts w:eastAsia="Times New Roman"/>
+                <w:sz w:val="24"/>
+                <w:szCs w:val="24"/>
+                <w:lang w:val="es-PE" w:eastAsia="es-PE"/>
+              </w:rPr>
+            </w:pPr>
+            <w:r>
+              <w:rPr>
+                <w:rFonts w:eastAsia="Times New Roman"/>
+                <w:color w:val="000000"/>
+                <w:lang w:val="es-PE" w:eastAsia="es-PE"/>
+              </w:rPr>
+              <w:t>31 400.00</w:t>
+            </w:r>
+          </w:p>
+        </w:tc>
+      </w:tr>
+    </w:tbl>
     <w:p>
       <w:pPr>
         <w:ind w:left="425"/>
@@ -9393,10 +10971,268 @@
     </w:p>
     <w:p>
       <w:pPr>
-        <w:ind w:left="425"/>
+        <w:pStyle w:val="Prrafodelista"/>
+        <w:numPr>
+          <w:ilvl w:val="0"/>
+          <w:numId w:val="4"/>
+        </w:numPr>
+        <w:ind w:left="426" w:hanging="426"/>
         <w:rPr>
           <w:b/>
         </w:rPr>
+      </w:pPr>
+      <w:r>
+        <w:rPr>
+          <w:b/>
+        </w:rPr>
+        <w:t>Declaración de conformidad</w:t>
+      </w:r>
+    </w:p>
+    <w:p>
+      <w:pPr>
+        <w:pStyle w:val="NormalWeb"/>
+        <w:spacing w:before="0" w:beforeAutospacing="0" w:after="0" w:afterAutospacing="0"/>
+        <w:ind w:left="425"/>
+        <w:rPr>
+          <w:rFonts w:ascii="Arial" w:hAnsi="Arial" w:cs="Arial"/>
+        </w:rPr>
+      </w:pPr>
+      <w:r>
+        <w:rPr>
+          <w:rFonts w:ascii="Arial" w:hAnsi="Arial" w:cs="Arial"/>
+        </w:rPr>
+        <w:t>T</w:t>
+      </w:r>
+      <w:r>
+        <w:rPr>
+          <w:rFonts w:ascii="Arial" w:hAnsi="Arial" w:cs="Arial"/>
+          <w:color w:val="000000"/>
+          <w:sz w:val="22"/>
+          <w:szCs w:val="22"/>
+        </w:rPr>
+        <w:t>eniendo en cuenta lo expuesto en el presente documento se declara la conformidad y mediante las partes interesadas el 01/06/2021.</w:t>
+      </w:r>
+    </w:p>
+    <w:p>
+      <w:pPr>
+        <w:spacing w:after="240" w:line="240" w:lineRule="auto"/>
+        <w:rPr>
+          <w:rFonts w:eastAsia="Times New Roman"/>
+          <w:sz w:val="24"/>
+          <w:szCs w:val="24"/>
+          <w:lang w:val="es-PE" w:eastAsia="es-PE"/>
+        </w:rPr>
+      </w:pPr>
+    </w:p>
+    <w:tbl>
+      <w:tblPr>
+        <w:tblW w:w="0" w:type="auto"/>
+        <w:jc w:val="center"/>
+        <w:tblInd w:w="-2446" w:type="dxa"/>
+        <w:tblCellMar>
+          <w:top w:w="15" w:type="dxa"/>
+          <w:left w:w="15" w:type="dxa"/>
+          <w:bottom w:w="15" w:type="dxa"/>
+          <w:right w:w="15" w:type="dxa"/>
+        </w:tblCellMar>
+        <w:tblLook w:val="04A0"/>
+      </w:tblPr>
+      <w:tblGrid>
+        <w:gridCol w:w="4014"/>
+        <w:gridCol w:w="4405"/>
+      </w:tblGrid>
+      <w:tr>
+        <w:trPr>
+          <w:jc w:val="center"/>
+        </w:trPr>
+        <w:tc>
+          <w:tcPr>
+            <w:tcW w:w="4014" w:type="dxa"/>
+            <w:tcBorders>
+              <w:top w:val="single" w:sz="8" w:space="0" w:color="FFFFFF"/>
+              <w:left w:val="single" w:sz="8" w:space="0" w:color="FFFFFF"/>
+              <w:bottom w:val="single" w:sz="8" w:space="0" w:color="FFFFFF"/>
+              <w:right w:val="single" w:sz="8" w:space="0" w:color="FFFFFF"/>
+            </w:tcBorders>
+            <w:tcMar>
+              <w:top w:w="100" w:type="dxa"/>
+              <w:left w:w="100" w:type="dxa"/>
+              <w:bottom w:w="100" w:type="dxa"/>
+              <w:right w:w="100" w:type="dxa"/>
+            </w:tcMar>
+            <w:hideMark/>
+          </w:tcPr>
+          <w:p>
+            <w:pPr>
+              <w:spacing w:line="240" w:lineRule="auto"/>
+              <w:rPr>
+                <w:rFonts w:eastAsia="Times New Roman"/>
+                <w:sz w:val="24"/>
+                <w:szCs w:val="24"/>
+                <w:lang w:val="es-PE" w:eastAsia="es-PE"/>
+              </w:rPr>
+            </w:pPr>
+          </w:p>
+          <w:p>
+            <w:pPr>
+              <w:spacing w:line="240" w:lineRule="auto"/>
+              <w:rPr>
+                <w:rFonts w:eastAsia="Times New Roman"/>
+                <w:sz w:val="24"/>
+                <w:szCs w:val="24"/>
+                <w:lang w:val="es-PE" w:eastAsia="es-PE"/>
+              </w:rPr>
+            </w:pPr>
+            <w:r>
+              <w:rPr>
+                <w:rFonts w:eastAsia="Times New Roman"/>
+                <w:sz w:val="24"/>
+                <w:szCs w:val="24"/>
+                <w:lang w:val="es-PE" w:eastAsia="es-PE"/>
+              </w:rPr>
+              <w:pict>
+                <v:rect id="_x0000_i1025" style="width:0;height:1.5pt" o:hralign="center" o:hrstd="t" o:hr="t" fillcolor="#a0a0a0" stroked="f"/>
+              </w:pict>
+            </w:r>
+          </w:p>
+          <w:p>
+            <w:pPr>
+              <w:spacing w:line="240" w:lineRule="auto"/>
+              <w:jc w:val="center"/>
+              <w:rPr>
+                <w:rFonts w:eastAsia="Times New Roman"/>
+                <w:sz w:val="24"/>
+                <w:szCs w:val="24"/>
+                <w:lang w:val="es-PE" w:eastAsia="es-PE"/>
+              </w:rPr>
+            </w:pPr>
+            <w:r>
+              <w:rPr>
+                <w:rFonts w:eastAsia="Times New Roman"/>
+                <w:color w:val="000000"/>
+                <w:lang w:val="es-PE" w:eastAsia="es-PE"/>
+              </w:rPr>
+              <w:t>Lenis Rossi Wong Portillo</w:t>
+            </w:r>
+          </w:p>
+          <w:p>
+            <w:pPr>
+              <w:spacing w:line="0" w:lineRule="atLeast"/>
+              <w:jc w:val="center"/>
+              <w:rPr>
+                <w:rFonts w:eastAsia="Times New Roman"/>
+                <w:sz w:val="24"/>
+                <w:szCs w:val="24"/>
+                <w:lang w:val="es-PE" w:eastAsia="es-PE"/>
+              </w:rPr>
+            </w:pPr>
+            <w:r>
+              <w:rPr>
+                <w:rFonts w:eastAsia="Times New Roman"/>
+                <w:color w:val="000000"/>
+                <w:lang w:val="es-PE" w:eastAsia="es-PE"/>
+              </w:rPr>
+              <w:t>Sponsor</w:t>
+            </w:r>
+          </w:p>
+        </w:tc>
+        <w:tc>
+          <w:tcPr>
+            <w:tcW w:w="4405" w:type="dxa"/>
+            <w:tcBorders>
+              <w:top w:val="single" w:sz="8" w:space="0" w:color="FFFFFF"/>
+              <w:left w:val="single" w:sz="8" w:space="0" w:color="FFFFFF"/>
+              <w:bottom w:val="single" w:sz="8" w:space="0" w:color="FFFFFF"/>
+              <w:right w:val="single" w:sz="8" w:space="0" w:color="FFFFFF"/>
+            </w:tcBorders>
+            <w:tcMar>
+              <w:top w:w="100" w:type="dxa"/>
+              <w:left w:w="100" w:type="dxa"/>
+              <w:bottom w:w="100" w:type="dxa"/>
+              <w:right w:w="100" w:type="dxa"/>
+            </w:tcMar>
+            <w:hideMark/>
+          </w:tcPr>
+          <w:p>
+            <w:pPr>
+              <w:spacing w:line="240" w:lineRule="auto"/>
+              <w:rPr>
+                <w:rFonts w:eastAsia="Times New Roman"/>
+                <w:sz w:val="24"/>
+                <w:szCs w:val="24"/>
+                <w:lang w:val="es-PE" w:eastAsia="es-PE"/>
+              </w:rPr>
+            </w:pPr>
+          </w:p>
+          <w:p>
+            <w:pPr>
+              <w:spacing w:line="240" w:lineRule="auto"/>
+              <w:rPr>
+                <w:rFonts w:eastAsia="Times New Roman"/>
+                <w:sz w:val="24"/>
+                <w:szCs w:val="24"/>
+                <w:lang w:val="es-PE" w:eastAsia="es-PE"/>
+              </w:rPr>
+            </w:pPr>
+            <w:r>
+              <w:rPr>
+                <w:rFonts w:eastAsia="Times New Roman"/>
+                <w:sz w:val="24"/>
+                <w:szCs w:val="24"/>
+                <w:lang w:val="es-PE" w:eastAsia="es-PE"/>
+              </w:rPr>
+              <w:pict>
+                <v:rect id="_x0000_i1026" style="width:0;height:1.5pt" o:hralign="center" o:hrstd="t" o:hr="t" fillcolor="#a0a0a0" stroked="f"/>
+              </w:pict>
+            </w:r>
+          </w:p>
+          <w:p>
+            <w:pPr>
+              <w:spacing w:line="240" w:lineRule="auto"/>
+              <w:jc w:val="center"/>
+              <w:rPr>
+                <w:rFonts w:eastAsia="Times New Roman"/>
+                <w:sz w:val="24"/>
+                <w:szCs w:val="24"/>
+                <w:lang w:val="es-PE" w:eastAsia="es-PE"/>
+              </w:rPr>
+            </w:pPr>
+            <w:r>
+              <w:rPr>
+                <w:rFonts w:eastAsia="Times New Roman"/>
+                <w:color w:val="000000"/>
+                <w:lang w:val="es-PE" w:eastAsia="es-PE"/>
+              </w:rPr>
+              <w:t>Angelo Zamora Tacilla</w:t>
+            </w:r>
+          </w:p>
+          <w:p>
+            <w:pPr>
+              <w:spacing w:line="0" w:lineRule="atLeast"/>
+              <w:jc w:val="center"/>
+              <w:rPr>
+                <w:rFonts w:eastAsia="Times New Roman"/>
+                <w:sz w:val="24"/>
+                <w:szCs w:val="24"/>
+                <w:lang w:val="es-PE" w:eastAsia="es-PE"/>
+              </w:rPr>
+            </w:pPr>
+            <w:r>
+              <w:rPr>
+                <w:rFonts w:eastAsia="Times New Roman"/>
+                <w:color w:val="000000"/>
+                <w:lang w:val="es-PE" w:eastAsia="es-PE"/>
+              </w:rPr>
+              <w:t>Jefe de Proyecto</w:t>
+            </w:r>
+          </w:p>
+        </w:tc>
+      </w:tr>
+    </w:tbl>
+    <w:p>
+      <w:pPr>
+        <w:pStyle w:val="Prrafodelista"/>
+        <w:ind w:left="426"/>
       </w:pPr>
     </w:p>
     <w:p>
@@ -9426,8 +11262,8 @@
 </file>
 
 <file path=word/endnotes.xml><?xml version="1.0" encoding="utf-8"?>
-<w:endnotes xmlns:wpc="http://schemas.microsoft.com/office/word/2010/wordprocessingCanvas" xmlns:cx="http://schemas.microsoft.com/office/drawing/2014/chartex" xmlns:mc="http://schemas.openxmlformats.org/markup-compatibility/2006" xmlns:o="urn:schemas-microsoft-com:office:office" xmlns:r="http://schemas.openxmlformats.org/officeDocument/2006/relationships" xmlns:m="http://schemas.openxmlformats.org/officeDocument/2006/math" xmlns:v="urn:schemas-microsoft-com:vml" xmlns:wp14="http://schemas.microsoft.com/office/word/2010/wordprocessingDrawing" xmlns:wp="http://schemas.openxmlformats.org/drawingml/2006/wordprocessingDrawing" xmlns:w10="urn:schemas-microsoft-com:office:word" xmlns:w="http://schemas.openxmlformats.org/wordprocessingml/2006/main" xmlns:w14="http://schemas.microsoft.com/office/word/2010/wordml" xmlns:w15="http://schemas.microsoft.com/office/word/2012/wordml" xmlns:w16se="http://schemas.microsoft.com/office/word/2015/wordml/symex" xmlns:wpg="http://schemas.microsoft.com/office/word/2010/wordprocessingGroup" xmlns:wpi="http://schemas.microsoft.com/office/word/2010/wordprocessingInk" xmlns:wne="http://schemas.microsoft.com/office/word/2006/wordml" xmlns:wps="http://schemas.microsoft.com/office/word/2010/wordprocessingShape" mc:Ignorable="w14 w15 w16se wp14">
-  <w:endnote w:type="separator" w:id="-1">
+<w:endnotes xmlns:ve="http://schemas.openxmlformats.org/markup-compatibility/2006" xmlns:o="urn:schemas-microsoft-com:office:office" xmlns:r="http://schemas.openxmlformats.org/officeDocument/2006/relationships" xmlns:m="http://schemas.openxmlformats.org/officeDocument/2006/math" xmlns:v="urn:schemas-microsoft-com:vml" xmlns:wp="http://schemas.openxmlformats.org/drawingml/2006/wordprocessingDrawing" xmlns:w10="urn:schemas-microsoft-com:office:word" xmlns:w="http://schemas.openxmlformats.org/wordprocessingml/2006/main" xmlns:wne="http://schemas.microsoft.com/office/word/2006/wordml">
+  <w:endnote w:type="separator" w:id="0">
     <w:p>
       <w:pPr>
         <w:spacing w:line="240" w:lineRule="auto"/>
@@ -9437,7 +11273,7 @@
       </w:r>
     </w:p>
   </w:endnote>
-  <w:endnote w:type="continuationSeparator" w:id="0">
+  <w:endnote w:type="continuationSeparator" w:id="1">
     <w:p>
       <w:pPr>
         <w:spacing w:line="240" w:lineRule="auto"/>
@@ -9451,8 +11287,8 @@
 </file>
 
 <file path=word/footnotes.xml><?xml version="1.0" encoding="utf-8"?>
-<w:footnotes xmlns:wpc="http://schemas.microsoft.com/office/word/2010/wordprocessingCanvas" xmlns:cx="http://schemas.microsoft.com/office/drawing/2014/chartex" xmlns:mc="http://schemas.openxmlformats.org/markup-compatibility/2006" xmlns:o="urn:schemas-microsoft-com:office:office" xmlns:r="http://schemas.openxmlformats.org/officeDocument/2006/relationships" xmlns:m="http://schemas.openxmlformats.org/officeDocument/2006/math" xmlns:v="urn:schemas-microsoft-com:vml" xmlns:wp14="http://schemas.microsoft.com/office/word/2010/wordprocessingDrawing" xmlns:wp="http://schemas.openxmlformats.org/drawingml/2006/wordprocessingDrawing" xmlns:w10="urn:schemas-microsoft-com:office:word" xmlns:w="http://schemas.openxmlformats.org/wordprocessingml/2006/main" xmlns:w14="http://schemas.microsoft.com/office/word/2010/wordml" xmlns:w15="http://schemas.microsoft.com/office/word/2012/wordml" xmlns:w16se="http://schemas.microsoft.com/office/word/2015/wordml/symex" xmlns:wpg="http://schemas.microsoft.com/office/word/2010/wordprocessingGroup" xmlns:wpi="http://schemas.microsoft.com/office/word/2010/wordprocessingInk" xmlns:wne="http://schemas.microsoft.com/office/word/2006/wordml" xmlns:wps="http://schemas.microsoft.com/office/word/2010/wordprocessingShape" mc:Ignorable="w14 w15 w16se wp14">
-  <w:footnote w:type="separator" w:id="-1">
+<w:footnotes xmlns:ve="http://schemas.openxmlformats.org/markup-compatibility/2006" xmlns:o="urn:schemas-microsoft-com:office:office" xmlns:r="http://schemas.openxmlformats.org/officeDocument/2006/relationships" xmlns:m="http://schemas.openxmlformats.org/officeDocument/2006/math" xmlns:v="urn:schemas-microsoft-com:vml" xmlns:wp="http://schemas.openxmlformats.org/drawingml/2006/wordprocessingDrawing" xmlns:w10="urn:schemas-microsoft-com:office:word" xmlns:w="http://schemas.openxmlformats.org/wordprocessingml/2006/main" xmlns:wne="http://schemas.microsoft.com/office/word/2006/wordml">
+  <w:footnote w:type="separator" w:id="0">
     <w:p>
       <w:pPr>
         <w:spacing w:line="240" w:lineRule="auto"/>
@@ -9462,7 +11298,7 @@
       </w:r>
     </w:p>
   </w:footnote>
-  <w:footnote w:type="continuationSeparator" w:id="0">
+  <w:footnote w:type="continuationSeparator" w:id="1">
     <w:p>
       <w:pPr>
         <w:spacing w:line="240" w:lineRule="auto"/>
@@ -9476,8 +11312,8 @@
 </file>
 
 <file path=word/numbering.xml><?xml version="1.0" encoding="utf-8"?>
-<w:numbering xmlns:wpc="http://schemas.microsoft.com/office/word/2010/wordprocessingCanvas" xmlns:cx="http://schemas.microsoft.com/office/drawing/2014/chartex" xmlns:mc="http://schemas.openxmlformats.org/markup-compatibility/2006" xmlns:o="urn:schemas-microsoft-com:office:office" xmlns:r="http://schemas.openxmlformats.org/officeDocument/2006/relationships" xmlns:m="http://schemas.openxmlformats.org/officeDocument/2006/math" xmlns:v="urn:schemas-microsoft-com:vml" xmlns:wp14="http://schemas.microsoft.com/office/word/2010/wordprocessingDrawing" xmlns:wp="http://schemas.openxmlformats.org/drawingml/2006/wordprocessingDrawing" xmlns:w10="urn:schemas-microsoft-com:office:word" xmlns:w="http://schemas.openxmlformats.org/wordprocessingml/2006/main" xmlns:w14="http://schemas.microsoft.com/office/word/2010/wordml" xmlns:w15="http://schemas.microsoft.com/office/word/2012/wordml" xmlns:w16se="http://schemas.microsoft.com/office/word/2015/wordml/symex" xmlns:wpg="http://schemas.microsoft.com/office/word/2010/wordprocessingGroup" xmlns:wpi="http://schemas.microsoft.com/office/word/2010/wordprocessingInk" xmlns:wne="http://schemas.microsoft.com/office/word/2006/wordml" xmlns:wps="http://schemas.microsoft.com/office/word/2010/wordprocessingShape" mc:Ignorable="w14 w15 w16se wp14">
-  <w:abstractNum w:abstractNumId="0" w15:restartNumberingAfterBreak="0">
+<w:numbering xmlns:ve="http://schemas.openxmlformats.org/markup-compatibility/2006" xmlns:o="urn:schemas-microsoft-com:office:office" xmlns:r="http://schemas.openxmlformats.org/officeDocument/2006/relationships" xmlns:m="http://schemas.openxmlformats.org/officeDocument/2006/math" xmlns:v="urn:schemas-microsoft-com:vml" xmlns:wp="http://schemas.openxmlformats.org/drawingml/2006/wordprocessingDrawing" xmlns:w10="urn:schemas-microsoft-com:office:word" xmlns:w="http://schemas.openxmlformats.org/wordprocessingml/2006/main" xmlns:wne="http://schemas.microsoft.com/office/word/2006/wordml">
+  <w:abstractNum w:abstractNumId="0">
     <w:nsid w:val="2CBF6389"/>
     <w:multiLevelType w:val="multilevel"/>
     <w:tmpl w:val="9F04D256"/>
@@ -9590,7 +11426,7 @@
       </w:rPr>
     </w:lvl>
   </w:abstractNum>
-  <w:abstractNum w:abstractNumId="1" w15:restartNumberingAfterBreak="0">
+  <w:abstractNum w:abstractNumId="1">
     <w:nsid w:val="30E87A5F"/>
     <w:multiLevelType w:val="multilevel"/>
     <w:tmpl w:val="A2645E00"/>
@@ -9703,7 +11539,7 @@
       </w:rPr>
     </w:lvl>
   </w:abstractNum>
-  <w:abstractNum w:abstractNumId="2" w15:restartNumberingAfterBreak="0">
+  <w:abstractNum w:abstractNumId="2">
     <w:nsid w:val="405954D8"/>
     <w:multiLevelType w:val="multilevel"/>
     <w:tmpl w:val="3DC03A14"/>
@@ -9816,7 +11652,7 @@
       </w:rPr>
     </w:lvl>
   </w:abstractNum>
-  <w:abstractNum w:abstractNumId="3" w15:restartNumberingAfterBreak="0">
+  <w:abstractNum w:abstractNumId="3">
     <w:nsid w:val="40BE709D"/>
     <w:multiLevelType w:val="multilevel"/>
     <w:tmpl w:val="079EA856"/>
@@ -9929,7 +11765,7 @@
       </w:rPr>
     </w:lvl>
   </w:abstractNum>
-  <w:abstractNum w:abstractNumId="4" w15:restartNumberingAfterBreak="0">
+  <w:abstractNum w:abstractNumId="4">
     <w:nsid w:val="57022594"/>
     <w:multiLevelType w:val="multilevel"/>
     <w:tmpl w:val="A2566046"/>
@@ -10061,14 +11897,14 @@
 </file>
 
 <file path=word/styles.xml><?xml version="1.0" encoding="utf-8"?>
-<w:styles xmlns:mc="http://schemas.openxmlformats.org/markup-compatibility/2006" xmlns:r="http://schemas.openxmlformats.org/officeDocument/2006/relationships" xmlns:w="http://schemas.openxmlformats.org/wordprocessingml/2006/main" xmlns:w14="http://schemas.microsoft.com/office/word/2010/wordml" xmlns:w15="http://schemas.microsoft.com/office/word/2012/wordml" xmlns:w16se="http://schemas.microsoft.com/office/word/2015/wordml/symex" mc:Ignorable="w14 w15 w16se">
+<w:styles xmlns:r="http://schemas.openxmlformats.org/officeDocument/2006/relationships" xmlns:w="http://schemas.openxmlformats.org/wordprocessingml/2006/main">
   <w:docDefaults>
     <w:rPrDefault>
       <w:rPr>
         <w:rFonts w:ascii="Arial" w:eastAsia="Arial" w:hAnsi="Arial" w:cs="Arial"/>
         <w:sz w:val="22"/>
         <w:szCs w:val="22"/>
-        <w:lang w:val="es" w:eastAsia="en-US" w:bidi="ar-SA"/>
+        <w:lang w:eastAsia="en-US" w:bidi="ar-SA"/>
       </w:rPr>
     </w:rPrDefault>
     <w:pPrDefault>
@@ -10077,386 +11913,154 @@
       </w:pPr>
     </w:pPrDefault>
   </w:docDefaults>
-  <w:latentStyles w:defLockedState="0" w:defUIPriority="99" w:defSemiHidden="0" w:defUnhideWhenUsed="0" w:defQFormat="0" w:count="371">
-    <w:lsdException w:name="Normal" w:uiPriority="0" w:qFormat="1"/>
-    <w:lsdException w:name="heading 1" w:uiPriority="9" w:qFormat="1"/>
-    <w:lsdException w:name="heading 2" w:semiHidden="1" w:uiPriority="9" w:unhideWhenUsed="1" w:qFormat="1"/>
-    <w:lsdException w:name="heading 3" w:semiHidden="1" w:uiPriority="9" w:unhideWhenUsed="1" w:qFormat="1"/>
-    <w:lsdException w:name="heading 4" w:semiHidden="1" w:uiPriority="9" w:unhideWhenUsed="1" w:qFormat="1"/>
-    <w:lsdException w:name="heading 5" w:semiHidden="1" w:uiPriority="9" w:unhideWhenUsed="1" w:qFormat="1"/>
-    <w:lsdException w:name="heading 6" w:semiHidden="1" w:uiPriority="9" w:unhideWhenUsed="1" w:qFormat="1"/>
-    <w:lsdException w:name="heading 7" w:semiHidden="1" w:uiPriority="9" w:unhideWhenUsed="1" w:qFormat="1"/>
-    <w:lsdException w:name="heading 8" w:semiHidden="1" w:uiPriority="9" w:unhideWhenUsed="1" w:qFormat="1"/>
-    <w:lsdException w:name="heading 9" w:semiHidden="1" w:uiPriority="9" w:unhideWhenUsed="1" w:qFormat="1"/>
-    <w:lsdException w:name="index 1" w:semiHidden="1" w:unhideWhenUsed="1"/>
-    <w:lsdException w:name="index 2" w:semiHidden="1" w:unhideWhenUsed="1"/>
-    <w:lsdException w:name="index 3" w:semiHidden="1" w:unhideWhenUsed="1"/>
-    <w:lsdException w:name="index 4" w:semiHidden="1" w:unhideWhenUsed="1"/>
-    <w:lsdException w:name="index 5" w:semiHidden="1" w:unhideWhenUsed="1"/>
-    <w:lsdException w:name="index 6" w:semiHidden="1" w:unhideWhenUsed="1"/>
-    <w:lsdException w:name="index 7" w:semiHidden="1" w:unhideWhenUsed="1"/>
-    <w:lsdException w:name="index 8" w:semiHidden="1" w:unhideWhenUsed="1"/>
-    <w:lsdException w:name="index 9" w:semiHidden="1" w:unhideWhenUsed="1"/>
-    <w:lsdException w:name="toc 1" w:semiHidden="1" w:uiPriority="39" w:unhideWhenUsed="1"/>
-    <w:lsdException w:name="toc 2" w:semiHidden="1" w:uiPriority="39" w:unhideWhenUsed="1"/>
-    <w:lsdException w:name="toc 3" w:semiHidden="1" w:uiPriority="39" w:unhideWhenUsed="1"/>
-    <w:lsdException w:name="toc 4" w:semiHidden="1" w:uiPriority="39" w:unhideWhenUsed="1"/>
-    <w:lsdException w:name="toc 5" w:semiHidden="1" w:uiPriority="39" w:unhideWhenUsed="1"/>
-    <w:lsdException w:name="toc 6" w:semiHidden="1" w:uiPriority="39" w:unhideWhenUsed="1"/>
-    <w:lsdException w:name="toc 7" w:semiHidden="1" w:uiPriority="39" w:unhideWhenUsed="1"/>
-    <w:lsdException w:name="toc 8" w:semiHidden="1" w:uiPriority="39" w:unhideWhenUsed="1"/>
-    <w:lsdException w:name="toc 9" w:semiHidden="1" w:uiPriority="39" w:unhideWhenUsed="1"/>
-    <w:lsdException w:name="Normal Indent" w:semiHidden="1" w:unhideWhenUsed="1"/>
-    <w:lsdException w:name="footnote text" w:semiHidden="1" w:unhideWhenUsed="1"/>
-    <w:lsdException w:name="annotation text" w:semiHidden="1" w:unhideWhenUsed="1"/>
-    <w:lsdException w:name="header" w:semiHidden="1" w:unhideWhenUsed="1"/>
-    <w:lsdException w:name="footer" w:semiHidden="1" w:unhideWhenUsed="1"/>
-    <w:lsdException w:name="index heading" w:semiHidden="1" w:unhideWhenUsed="1"/>
-    <w:lsdException w:name="caption" w:semiHidden="1" w:uiPriority="35" w:unhideWhenUsed="1" w:qFormat="1"/>
-    <w:lsdException w:name="table of figures" w:semiHidden="1" w:unhideWhenUsed="1"/>
-    <w:lsdException w:name="envelope address" w:semiHidden="1" w:unhideWhenUsed="1"/>
-    <w:lsdException w:name="envelope return" w:semiHidden="1" w:unhideWhenUsed="1"/>
-    <w:lsdException w:name="footnote reference" w:semiHidden="1" w:unhideWhenUsed="1"/>
-    <w:lsdException w:name="annotation reference" w:semiHidden="1" w:unhideWhenUsed="1"/>
-    <w:lsdException w:name="line number" w:semiHidden="1" w:unhideWhenUsed="1"/>
-    <w:lsdException w:name="page number" w:semiHidden="1" w:unhideWhenUsed="1"/>
-    <w:lsdException w:name="endnote reference" w:semiHidden="1" w:unhideWhenUsed="1"/>
-    <w:lsdException w:name="endnote text" w:semiHidden="1" w:unhideWhenUsed="1"/>
-    <w:lsdException w:name="table of authorities" w:semiHidden="1" w:unhideWhenUsed="1"/>
-    <w:lsdException w:name="macro" w:semiHidden="1" w:unhideWhenUsed="1"/>
-    <w:lsdException w:name="toa heading" w:semiHidden="1" w:unhideWhenUsed="1"/>
-    <w:lsdException w:name="List" w:semiHidden="1" w:unhideWhenUsed="1"/>
-    <w:lsdException w:name="List Bullet" w:semiHidden="1" w:unhideWhenUsed="1"/>
-    <w:lsdException w:name="List Number" w:semiHidden="1" w:unhideWhenUsed="1"/>
-    <w:lsdException w:name="List 2" w:semiHidden="1" w:unhideWhenUsed="1"/>
-    <w:lsdException w:name="List 3" w:semiHidden="1" w:unhideWhenUsed="1"/>
-    <w:lsdException w:name="List 4" w:semiHidden="1" w:unhideWhenUsed="1"/>
-    <w:lsdException w:name="List 5" w:semiHidden="1" w:unhideWhenUsed="1"/>
-    <w:lsdException w:name="List Bullet 2" w:semiHidden="1" w:unhideWhenUsed="1"/>
-    <w:lsdException w:name="List Bullet 3" w:semiHidden="1" w:unhideWhenUsed="1"/>
-    <w:lsdException w:name="List Bullet 4" w:semiHidden="1" w:unhideWhenUsed="1"/>
-    <w:lsdException w:name="List Bullet 5" w:semiHidden="1" w:unhideWhenUsed="1"/>
-    <w:lsdException w:name="List Number 2" w:semiHidden="1" w:unhideWhenUsed="1"/>
-    <w:lsdException w:name="List Number 3" w:semiHidden="1" w:unhideWhenUsed="1"/>
-    <w:lsdException w:name="List Number 4" w:semiHidden="1" w:unhideWhenUsed="1"/>
-    <w:lsdException w:name="List Number 5" w:semiHidden="1" w:unhideWhenUsed="1"/>
-    <w:lsdException w:name="Title" w:uiPriority="10" w:qFormat="1"/>
-    <w:lsdException w:name="Closing" w:semiHidden="1" w:unhideWhenUsed="1"/>
-    <w:lsdException w:name="Signature" w:semiHidden="1" w:unhideWhenUsed="1"/>
-    <w:lsdException w:name="Default Paragraph Font" w:semiHidden="1" w:uiPriority="1" w:unhideWhenUsed="1"/>
-    <w:lsdException w:name="Body Text" w:semiHidden="1" w:unhideWhenUsed="1"/>
-    <w:lsdException w:name="Body Text Indent" w:semiHidden="1" w:unhideWhenUsed="1"/>
-    <w:lsdException w:name="List Continue" w:semiHidden="1" w:unhideWhenUsed="1"/>
-    <w:lsdException w:name="List Continue 2" w:semiHidden="1" w:unhideWhenUsed="1"/>
-    <w:lsdException w:name="List Continue 3" w:semiHidden="1" w:unhideWhenUsed="1"/>
-    <w:lsdException w:name="List Continue 4" w:semiHidden="1" w:unhideWhenUsed="1"/>
-    <w:lsdException w:name="List Continue 5" w:semiHidden="1" w:unhideWhenUsed="1"/>
-    <w:lsdException w:name="Message Header" w:semiHidden="1" w:unhideWhenUsed="1"/>
-    <w:lsdException w:name="Subtitle" w:uiPriority="11" w:qFormat="1"/>
-    <w:lsdException w:name="Salutation" w:semiHidden="1" w:unhideWhenUsed="1"/>
-    <w:lsdException w:name="Date" w:semiHidden="1" w:unhideWhenUsed="1"/>
-    <w:lsdException w:name="Body Text First Indent" w:semiHidden="1" w:unhideWhenUsed="1"/>
-    <w:lsdException w:name="Body Text First Indent 2" w:semiHidden="1" w:unhideWhenUsed="1"/>
-    <w:lsdException w:name="Note Heading" w:semiHidden="1" w:unhideWhenUsed="1"/>
-    <w:lsdException w:name="Body Text 2" w:semiHidden="1" w:unhideWhenUsed="1"/>
-    <w:lsdException w:name="Body Text 3" w:semiHidden="1" w:unhideWhenUsed="1"/>
-    <w:lsdException w:name="Body Text Indent 2" w:semiHidden="1" w:unhideWhenUsed="1"/>
-    <w:lsdException w:name="Body Text Indent 3" w:semiHidden="1" w:unhideWhenUsed="1"/>
-    <w:lsdException w:name="Block Text" w:semiHidden="1" w:unhideWhenUsed="1"/>
-    <w:lsdException w:name="Hyperlink" w:semiHidden="1" w:unhideWhenUsed="1"/>
-    <w:lsdException w:name="FollowedHyperlink" w:semiHidden="1" w:unhideWhenUsed="1"/>
-    <w:lsdException w:name="Strong" w:uiPriority="22" w:qFormat="1"/>
-    <w:lsdException w:name="Emphasis" w:uiPriority="20" w:qFormat="1"/>
-    <w:lsdException w:name="Document Map" w:semiHidden="1" w:unhideWhenUsed="1"/>
-    <w:lsdException w:name="Plain Text" w:semiHidden="1" w:unhideWhenUsed="1"/>
-    <w:lsdException w:name="E-mail Signature" w:semiHidden="1" w:unhideWhenUsed="1"/>
-    <w:lsdException w:name="HTML Top of Form" w:semiHidden="1" w:unhideWhenUsed="1"/>
-    <w:lsdException w:name="HTML Bottom of Form" w:semiHidden="1" w:unhideWhenUsed="1"/>
-    <w:lsdException w:name="Normal (Web)" w:semiHidden="1" w:unhideWhenUsed="1"/>
-    <w:lsdException w:name="HTML Acronym" w:semiHidden="1" w:unhideWhenUsed="1"/>
-    <w:lsdException w:name="HTML Address" w:semiHidden="1" w:unhideWhenUsed="1"/>
-    <w:lsdException w:name="HTML Cite" w:semiHidden="1" w:unhideWhenUsed="1"/>
-    <w:lsdException w:name="HTML Code" w:semiHidden="1" w:unhideWhenUsed="1"/>
-    <w:lsdException w:name="HTML Definition" w:semiHidden="1" w:unhideWhenUsed="1"/>
-    <w:lsdException w:name="HTML Keyboard" w:semiHidden="1" w:unhideWhenUsed="1"/>
-    <w:lsdException w:name="HTML Preformatted" w:semiHidden="1" w:unhideWhenUsed="1"/>
-    <w:lsdException w:name="HTML Sample" w:semiHidden="1" w:unhideWhenUsed="1"/>
-    <w:lsdException w:name="HTML Typewriter" w:semiHidden="1" w:unhideWhenUsed="1"/>
-    <w:lsdException w:name="HTML Variable" w:semiHidden="1" w:unhideWhenUsed="1"/>
-    <w:lsdException w:name="Normal Table" w:semiHidden="1" w:unhideWhenUsed="1"/>
-    <w:lsdException w:name="annotation subject" w:semiHidden="1" w:unhideWhenUsed="1"/>
-    <w:lsdException w:name="No List" w:semiHidden="1" w:unhideWhenUsed="1"/>
-    <w:lsdException w:name="Outline List 1" w:semiHidden="1" w:unhideWhenUsed="1"/>
-    <w:lsdException w:name="Outline List 2" w:semiHidden="1" w:unhideWhenUsed="1"/>
-    <w:lsdException w:name="Outline List 3" w:semiHidden="1" w:unhideWhenUsed="1"/>
-    <w:lsdException w:name="Table Simple 1" w:semiHidden="1" w:unhideWhenUsed="1"/>
-    <w:lsdException w:name="Table Simple 2" w:semiHidden="1" w:unhideWhenUsed="1"/>
-    <w:lsdException w:name="Table Simple 3" w:semiHidden="1" w:unhideWhenUsed="1"/>
-    <w:lsdException w:name="Table Classic 1" w:semiHidden="1" w:unhideWhenUsed="1"/>
-    <w:lsdException w:name="Table Classic 2" w:semiHidden="1" w:unhideWhenUsed="1"/>
-    <w:lsdException w:name="Table Classic 3" w:semiHidden="1" w:unhideWhenUsed="1"/>
-    <w:lsdException w:name="Table Classic 4" w:semiHidden="1" w:unhideWhenUsed="1"/>
-    <w:lsdException w:name="Table Colorful 1" w:semiHidden="1" w:unhideWhenUsed="1"/>
-    <w:lsdException w:name="Table Colorful 2" w:semiHidden="1" w:unhideWhenUsed="1"/>
-    <w:lsdException w:name="Table Colorful 3" w:semiHidden="1" w:unhideWhenUsed="1"/>
-    <w:lsdException w:name="Table Columns 1" w:semiHidden="1" w:unhideWhenUsed="1"/>
-    <w:lsdException w:name="Table Columns 2" w:semiHidden="1" w:unhideWhenUsed="1"/>
-    <w:lsdException w:name="Table Columns 3" w:semiHidden="1" w:unhideWhenUsed="1"/>
-    <w:lsdException w:name="Table Columns 4" w:semiHidden="1" w:unhideWhenUsed="1"/>
-    <w:lsdException w:name="Table Columns 5" w:semiHidden="1" w:unhideWhenUsed="1"/>
-    <w:lsdException w:name="Table Grid 1" w:semiHidden="1" w:unhideWhenUsed="1"/>
-    <w:lsdException w:name="Table Grid 2" w:semiHidden="1" w:unhideWhenUsed="1"/>
-    <w:lsdException w:name="Table Grid 3" w:semiHidden="1" w:unhideWhenUsed="1"/>
-    <w:lsdException w:name="Table Grid 4" w:semiHidden="1" w:unhideWhenUsed="1"/>
-    <w:lsdException w:name="Table Grid 5" w:semiHidden="1" w:unhideWhenUsed="1"/>
-    <w:lsdException w:name="Table Grid 6" w:semiHidden="1" w:unhideWhenUsed="1"/>
-    <w:lsdException w:name="Table Grid 7" w:semiHidden="1" w:unhideWhenUsed="1"/>
-    <w:lsdException w:name="Table Grid 8" w:semiHidden="1" w:unhideWhenUsed="1"/>
-    <w:lsdException w:name="Table List 1" w:semiHidden="1" w:unhideWhenUsed="1"/>
-    <w:lsdException w:name="Table List 2" w:semiHidden="1" w:unhideWhenUsed="1"/>
-    <w:lsdException w:name="Table List 3" w:semiHidden="1" w:unhideWhenUsed="1"/>
-    <w:lsdException w:name="Table List 4" w:semiHidden="1" w:unhideWhenUsed="1"/>
-    <w:lsdException w:name="Table List 5" w:semiHidden="1" w:unhideWhenUsed="1"/>
-    <w:lsdException w:name="Table List 6" w:semiHidden="1" w:unhideWhenUsed="1"/>
-    <w:lsdException w:name="Table List 7" w:semiHidden="1" w:unhideWhenUsed="1"/>
-    <w:lsdException w:name="Table List 8" w:semiHidden="1" w:unhideWhenUsed="1"/>
-    <w:lsdException w:name="Table 3D effects 1" w:semiHidden="1" w:unhideWhenUsed="1"/>
-    <w:lsdException w:name="Table 3D effects 2" w:semiHidden="1" w:unhideWhenUsed="1"/>
-    <w:lsdException w:name="Table 3D effects 3" w:semiHidden="1" w:unhideWhenUsed="1"/>
-    <w:lsdException w:name="Table Contemporary" w:semiHidden="1" w:unhideWhenUsed="1"/>
-    <w:lsdException w:name="Table Elegant" w:semiHidden="1" w:unhideWhenUsed="1"/>
-    <w:lsdException w:name="Table Professional" w:semiHidden="1" w:unhideWhenUsed="1"/>
-    <w:lsdException w:name="Table Subtle 1" w:semiHidden="1" w:unhideWhenUsed="1"/>
-    <w:lsdException w:name="Table Subtle 2" w:semiHidden="1" w:unhideWhenUsed="1"/>
-    <w:lsdException w:name="Table Web 1" w:semiHidden="1" w:unhideWhenUsed="1"/>
-    <w:lsdException w:name="Table Web 2" w:semiHidden="1" w:unhideWhenUsed="1"/>
-    <w:lsdException w:name="Table Web 3" w:semiHidden="1" w:unhideWhenUsed="1"/>
-    <w:lsdException w:name="Balloon Text" w:semiHidden="1" w:unhideWhenUsed="1"/>
-    <w:lsdException w:name="Table Grid" w:uiPriority="39"/>
-    <w:lsdException w:name="Table Theme" w:semiHidden="1" w:unhideWhenUsed="1"/>
-    <w:lsdException w:name="Placeholder Text" w:semiHidden="1"/>
-    <w:lsdException w:name="No Spacing" w:uiPriority="1" w:qFormat="1"/>
-    <w:lsdException w:name="Light Shading" w:uiPriority="60"/>
-    <w:lsdException w:name="Light List" w:uiPriority="61"/>
-    <w:lsdException w:name="Light Grid" w:uiPriority="62"/>
-    <w:lsdException w:name="Medium Shading 1" w:uiPriority="63"/>
-    <w:lsdException w:name="Medium Shading 2" w:uiPriority="64"/>
-    <w:lsdException w:name="Medium List 1" w:uiPriority="65"/>
-    <w:lsdException w:name="Medium List 2" w:uiPriority="66"/>
-    <w:lsdException w:name="Medium Grid 1" w:uiPriority="67"/>
-    <w:lsdException w:name="Medium Grid 2" w:uiPriority="68"/>
-    <w:lsdException w:name="Medium Grid 3" w:uiPriority="69"/>
-    <w:lsdException w:name="Dark List" w:uiPriority="70"/>
-    <w:lsdException w:name="Colorful Shading" w:uiPriority="71"/>
-    <w:lsdException w:name="Colorful List" w:uiPriority="72"/>
-    <w:lsdException w:name="Colorful Grid" w:uiPriority="73"/>
-    <w:lsdException w:name="Light Shading Accent 1" w:uiPriority="60"/>
-    <w:lsdException w:name="Light List Accent 1" w:uiPriority="61"/>
-    <w:lsdException w:name="Light Grid Accent 1" w:uiPriority="62"/>
-    <w:lsdException w:name="Medium Shading 1 Accent 1" w:uiPriority="63"/>
-    <w:lsdException w:name="Medium Shading 2 Accent 1" w:uiPriority="64"/>
-    <w:lsdException w:name="Medium List 1 Accent 1" w:uiPriority="65"/>
-    <w:lsdException w:name="Revision" w:semiHidden="1"/>
-    <w:lsdException w:name="List Paragraph" w:uiPriority="34" w:qFormat="1"/>
-    <w:lsdException w:name="Quote" w:uiPriority="29" w:qFormat="1"/>
-    <w:lsdException w:name="Intense Quote" w:uiPriority="30" w:qFormat="1"/>
-    <w:lsdException w:name="Medium List 2 Accent 1" w:uiPriority="66"/>
-    <w:lsdException w:name="Medium Grid 1 Accent 1" w:uiPriority="67"/>
-    <w:lsdException w:name="Medium Grid 2 Accent 1" w:uiPriority="68"/>
-    <w:lsdException w:name="Medium Grid 3 Accent 1" w:uiPriority="69"/>
-    <w:lsdException w:name="Dark List Accent 1" w:uiPriority="70"/>
-    <w:lsdException w:name="Colorful Shading Accent 1" w:uiPriority="71"/>
-    <w:lsdException w:name="Colorful List Accent 1" w:uiPriority="72"/>
-    <w:lsdException w:name="Colorful Grid Accent 1" w:uiPriority="73"/>
-    <w:lsdException w:name="Light Shading Accent 2" w:uiPriority="60"/>
-    <w:lsdException w:name="Light List Accent 2" w:uiPriority="61"/>
-    <w:lsdException w:name="Light Grid Accent 2" w:uiPriority="62"/>
-    <w:lsdException w:name="Medium Shading 1 Accent 2" w:uiPriority="63"/>
-    <w:lsdException w:name="Medium Shading 2 Accent 2" w:uiPriority="64"/>
-    <w:lsdException w:name="Medium List 1 Accent 2" w:uiPriority="65"/>
-    <w:lsdException w:name="Medium List 2 Accent 2" w:uiPriority="66"/>
-    <w:lsdException w:name="Medium Grid 1 Accent 2" w:uiPriority="67"/>
-    <w:lsdException w:name="Medium Grid 2 Accent 2" w:uiPriority="68"/>
-    <w:lsdException w:name="Medium Grid 3 Accent 2" w:uiPriority="69"/>
-    <w:lsdException w:name="Dark List Accent 2" w:uiPriority="70"/>
-    <w:lsdException w:name="Colorful Shading Accent 2" w:uiPriority="71"/>
-    <w:lsdException w:name="Colorful List Accent 2" w:uiPriority="72"/>
-    <w:lsdException w:name="Colorful Grid Accent 2" w:uiPriority="73"/>
-    <w:lsdException w:name="Light Shading Accent 3" w:uiPriority="60"/>
-    <w:lsdException w:name="Light List Accent 3" w:uiPriority="61"/>
-    <w:lsdException w:name="Light Grid Accent 3" w:uiPriority="62"/>
-    <w:lsdException w:name="Medium Shading 1 Accent 3" w:uiPriority="63"/>
-    <w:lsdException w:name="Medium Shading 2 Accent 3" w:uiPriority="64"/>
-    <w:lsdException w:name="Medium List 1 Accent 3" w:uiPriority="65"/>
-    <w:lsdException w:name="Medium List 2 Accent 3" w:uiPriority="66"/>
-    <w:lsdException w:name="Medium Grid 1 Accent 3" w:uiPriority="67"/>
-    <w:lsdException w:name="Medium Grid 2 Accent 3" w:uiPriority="68"/>
-    <w:lsdException w:name="Medium Grid 3 Accent 3" w:uiPriority="69"/>
-    <w:lsdException w:name="Dark List Accent 3" w:uiPriority="70"/>
-    <w:lsdException w:name="Colorful Shading Accent 3" w:uiPriority="71"/>
-    <w:lsdException w:name="Colorful List Accent 3" w:uiPriority="72"/>
-    <w:lsdException w:name="Colorful Grid Accent 3" w:uiPriority="73"/>
-    <w:lsdException w:name="Light Shading Accent 4" w:uiPriority="60"/>
-    <w:lsdException w:name="Light List Accent 4" w:uiPriority="61"/>
-    <w:lsdException w:name="Light Grid Accent 4" w:uiPriority="62"/>
-    <w:lsdException w:name="Medium Shading 1 Accent 4" w:uiPriority="63"/>
-    <w:lsdException w:name="Medium Shading 2 Accent 4" w:uiPriority="64"/>
-    <w:lsdException w:name="Medium List 1 Accent 4" w:uiPriority="65"/>
-    <w:lsdException w:name="Medium List 2 Accent 4" w:uiPriority="66"/>
-    <w:lsdException w:name="Medium Grid 1 Accent 4" w:uiPriority="67"/>
-    <w:lsdException w:name="Medium Grid 2 Accent 4" w:uiPriority="68"/>
-    <w:lsdException w:name="Medium Grid 3 Accent 4" w:uiPriority="69"/>
-    <w:lsdException w:name="Dark List Accent 4" w:uiPriority="70"/>
-    <w:lsdException w:name="Colorful Shading Accent 4" w:uiPriority="71"/>
-    <w:lsdException w:name="Colorful List Accent 4" w:uiPriority="72"/>
-    <w:lsdException w:name="Colorful Grid Accent 4" w:uiPriority="73"/>
-    <w:lsdException w:name="Light Shading Accent 5" w:uiPriority="60"/>
-    <w:lsdException w:name="Light List Accent 5" w:uiPriority="61"/>
-    <w:lsdException w:name="Light Grid Accent 5" w:uiPriority="62"/>
-    <w:lsdException w:name="Medium Shading 1 Accent 5" w:uiPriority="63"/>
-    <w:lsdException w:name="Medium Shading 2 Accent 5" w:uiPriority="64"/>
-    <w:lsdException w:name="Medium List 1 Accent 5" w:uiPriority="65"/>
-    <w:lsdException w:name="Medium List 2 Accent 5" w:uiPriority="66"/>
-    <w:lsdException w:name="Medium Grid 1 Accent 5" w:uiPriority="67"/>
-    <w:lsdException w:name="Medium Grid 2 Accent 5" w:uiPriority="68"/>
-    <w:lsdException w:name="Medium Grid 3 Accent 5" w:uiPriority="69"/>
-    <w:lsdException w:name="Dark List Accent 5" w:uiPriority="70"/>
-    <w:lsdException w:name="Colorful Shading Accent 5" w:uiPriority="71"/>
-    <w:lsdException w:name="Colorful List Accent 5" w:uiPriority="72"/>
-    <w:lsdException w:name="Colorful Grid Accent 5" w:uiPriority="73"/>
-    <w:lsdException w:name="Light Shading Accent 6" w:uiPriority="60"/>
-    <w:lsdException w:name="Light List Accent 6" w:uiPriority="61"/>
-    <w:lsdException w:name="Light Grid Accent 6" w:uiPriority="62"/>
-    <w:lsdException w:name="Medium Shading 1 Accent 6" w:uiPriority="63"/>
-    <w:lsdException w:name="Medium Shading 2 Accent 6" w:uiPriority="64"/>
-    <w:lsdException w:name="Medium List 1 Accent 6" w:uiPriority="65"/>
-    <w:lsdException w:name="Medium List 2 Accent 6" w:uiPriority="66"/>
-    <w:lsdException w:name="Medium Grid 1 Accent 6" w:uiPriority="67"/>
-    <w:lsdException w:name="Medium Grid 2 Accent 6" w:uiPriority="68"/>
-    <w:lsdException w:name="Medium Grid 3 Accent 6" w:uiPriority="69"/>
-    <w:lsdException w:name="Dark List Accent 6" w:uiPriority="70"/>
-    <w:lsdException w:name="Colorful Shading Accent 6" w:uiPriority="71"/>
-    <w:lsdException w:name="Colorful List Accent 6" w:uiPriority="72"/>
-    <w:lsdException w:name="Colorful Grid Accent 6" w:uiPriority="73"/>
-    <w:lsdException w:name="Subtle Emphasis" w:uiPriority="19" w:qFormat="1"/>
-    <w:lsdException w:name="Intense Emphasis" w:uiPriority="21" w:qFormat="1"/>
-    <w:lsdException w:name="Subtle Reference" w:uiPriority="31" w:qFormat="1"/>
-    <w:lsdException w:name="Intense Reference" w:uiPriority="32" w:qFormat="1"/>
-    <w:lsdException w:name="Book Title" w:uiPriority="33" w:qFormat="1"/>
-    <w:lsdException w:name="Bibliography" w:semiHidden="1" w:uiPriority="37" w:unhideWhenUsed="1"/>
-    <w:lsdException w:name="TOC Heading" w:semiHidden="1" w:uiPriority="39" w:unhideWhenUsed="1" w:qFormat="1"/>
-    <w:lsdException w:name="Plain Table 1" w:uiPriority="41"/>
-    <w:lsdException w:name="Plain Table 2" w:uiPriority="42"/>
-    <w:lsdException w:name="Plain Table 3" w:uiPriority="43"/>
-    <w:lsdException w:name="Plain Table 4" w:uiPriority="44"/>
-    <w:lsdException w:name="Plain Table 5" w:uiPriority="45"/>
-    <w:lsdException w:name="Grid Table Light" w:uiPriority="40"/>
-    <w:lsdException w:name="Grid Table 1 Light" w:uiPriority="46"/>
-    <w:lsdException w:name="Grid Table 2" w:uiPriority="47"/>
-    <w:lsdException w:name="Grid Table 3" w:uiPriority="48"/>
-    <w:lsdException w:name="Grid Table 4" w:uiPriority="49"/>
-    <w:lsdException w:name="Grid Table 5 Dark" w:uiPriority="50"/>
-    <w:lsdException w:name="Grid Table 6 Colorful" w:uiPriority="51"/>
-    <w:lsdException w:name="Grid Table 7 Colorful" w:uiPriority="52"/>
-    <w:lsdException w:name="Grid Table 1 Light Accent 1" w:uiPriority="46"/>
-    <w:lsdException w:name="Grid Table 2 Accent 1" w:uiPriority="47"/>
-    <w:lsdException w:name="Grid Table 3 Accent 1" w:uiPriority="48"/>
-    <w:lsdException w:name="Grid Table 4 Accent 1" w:uiPriority="49"/>
-    <w:lsdException w:name="Grid Table 5 Dark Accent 1" w:uiPriority="50"/>
-    <w:lsdException w:name="Grid Table 6 Colorful Accent 1" w:uiPriority="51"/>
-    <w:lsdException w:name="Grid Table 7 Colorful Accent 1" w:uiPriority="52"/>
-    <w:lsdException w:name="Grid Table 1 Light Accent 2" w:uiPriority="46"/>
-    <w:lsdException w:name="Grid Table 2 Accent 2" w:uiPriority="47"/>
-    <w:lsdException w:name="Grid Table 3 Accent 2" w:uiPriority="48"/>
-    <w:lsdException w:name="Grid Table 4 Accent 2" w:uiPriority="49"/>
-    <w:lsdException w:name="Grid Table 5 Dark Accent 2" w:uiPriority="50"/>
-    <w:lsdException w:name="Grid Table 6 Colorful Accent 2" w:uiPriority="51"/>
-    <w:lsdException w:name="Grid Table 7 Colorful Accent 2" w:uiPriority="52"/>
-    <w:lsdException w:name="Grid Table 1 Light Accent 3" w:uiPriority="46"/>
-    <w:lsdException w:name="Grid Table 2 Accent 3" w:uiPriority="47"/>
-    <w:lsdException w:name="Grid Table 3 Accent 3" w:uiPriority="48"/>
-    <w:lsdException w:name="Grid Table 4 Accent 3" w:uiPriority="49"/>
-    <w:lsdException w:name="Grid Table 5 Dark Accent 3" w:uiPriority="50"/>
-    <w:lsdException w:name="Grid Table 6 Colorful Accent 3" w:uiPriority="51"/>
-    <w:lsdException w:name="Grid Table 7 Colorful Accent 3" w:uiPriority="52"/>
-    <w:lsdException w:name="Grid Table 1 Light Accent 4" w:uiPriority="46"/>
-    <w:lsdException w:name="Grid Table 2 Accent 4" w:uiPriority="47"/>
-    <w:lsdException w:name="Grid Table 3 Accent 4" w:uiPriority="48"/>
-    <w:lsdException w:name="Grid Table 4 Accent 4" w:uiPriority="49"/>
-    <w:lsdException w:name="Grid Table 5 Dark Accent 4" w:uiPriority="50"/>
-    <w:lsdException w:name="Grid Table 6 Colorful Accent 4" w:uiPriority="51"/>
-    <w:lsdException w:name="Grid Table 7 Colorful Accent 4" w:uiPriority="52"/>
-    <w:lsdException w:name="Grid Table 1 Light Accent 5" w:uiPriority="46"/>
-    <w:lsdException w:name="Grid Table 2 Accent 5" w:uiPriority="47"/>
-    <w:lsdException w:name="Grid Table 3 Accent 5" w:uiPriority="48"/>
-    <w:lsdException w:name="Grid Table 4 Accent 5" w:uiPriority="49"/>
-    <w:lsdException w:name="Grid Table 5 Dark Accent 5" w:uiPriority="50"/>
-    <w:lsdException w:name="Grid Table 6 Colorful Accent 5" w:uiPriority="51"/>
-    <w:lsdException w:name="Grid Table 7 Colorful Accent 5" w:uiPriority="52"/>
-    <w:lsdException w:name="Grid Table 1 Light Accent 6" w:uiPriority="46"/>
-    <w:lsdException w:name="Grid Table 2 Accent 6" w:uiPriority="47"/>
-    <w:lsdException w:name="Grid Table 3 Accent 6" w:uiPriority="48"/>
-    <w:lsdException w:name="Grid Table 4 Accent 6" w:uiPriority="49"/>
-    <w:lsdException w:name="Grid Table 5 Dark Accent 6" w:uiPriority="50"/>
-    <w:lsdException w:name="Grid Table 6 Colorful Accent 6" w:uiPriority="51"/>
-    <w:lsdException w:name="Grid Table 7 Colorful Accent 6" w:uiPriority="52"/>
-    <w:lsdException w:name="List Table 1 Light" w:uiPriority="46"/>
-    <w:lsdException w:name="List Table 2" w:uiPriority="47"/>
-    <w:lsdException w:name="List Table 3" w:uiPriority="48"/>
-    <w:lsdException w:name="List Table 4" w:uiPriority="49"/>
-    <w:lsdException w:name="List Table 5 Dark" w:uiPriority="50"/>
-    <w:lsdException w:name="List Table 6 Colorful" w:uiPriority="51"/>
-    <w:lsdException w:name="List Table 7 Colorful" w:uiPriority="52"/>
-    <w:lsdException w:name="List Table 1 Light Accent 1" w:uiPriority="46"/>
-    <w:lsdException w:name="List Table 2 Accent 1" w:uiPriority="47"/>
-    <w:lsdException w:name="List Table 3 Accent 1" w:uiPriority="48"/>
-    <w:lsdException w:name="List Table 4 Accent 1" w:uiPriority="49"/>
-    <w:lsdException w:name="List Table 5 Dark Accent 1" w:uiPriority="50"/>
-    <w:lsdException w:name="List Table 6 Colorful Accent 1" w:uiPriority="51"/>
-    <w:lsdException w:name="List Table 7 Colorful Accent 1" w:uiPriority="52"/>
-    <w:lsdException w:name="List Table 1 Light Accent 2" w:uiPriority="46"/>
-    <w:lsdException w:name="List Table 2 Accent 2" w:uiPriority="47"/>
-    <w:lsdException w:name="List Table 3 Accent 2" w:uiPriority="48"/>
-    <w:lsdException w:name="List Table 4 Accent 2" w:uiPriority="49"/>
-    <w:lsdException w:name="List Table 5 Dark Accent 2" w:uiPriority="50"/>
-    <w:lsdException w:name="List Table 6 Colorful Accent 2" w:uiPriority="51"/>
-    <w:lsdException w:name="List Table 7 Colorful Accent 2" w:uiPriority="52"/>
-    <w:lsdException w:name="List Table 1 Light Accent 3" w:uiPriority="46"/>
-    <w:lsdException w:name="List Table 2 Accent 3" w:uiPriority="47"/>
-    <w:lsdException w:name="List Table 3 Accent 3" w:uiPriority="48"/>
-    <w:lsdException w:name="List Table 4 Accent 3" w:uiPriority="49"/>
-    <w:lsdException w:name="List Table 5 Dark Accent 3" w:uiPriority="50"/>
-    <w:lsdException w:name="List Table 6 Colorful Accent 3" w:uiPriority="51"/>
-    <w:lsdException w:name="List Table 7 Colorful Accent 3" w:uiPriority="52"/>
-    <w:lsdException w:name="List Table 1 Light Accent 4" w:uiPriority="46"/>
-    <w:lsdException w:name="List Table 2 Accent 4" w:uiPriority="47"/>
-    <w:lsdException w:name="List Table 3 Accent 4" w:uiPriority="48"/>
-    <w:lsdException w:name="List Table 4 Accent 4" w:uiPriority="49"/>
-    <w:lsdException w:name="List Table 5 Dark Accent 4" w:uiPriority="50"/>
-    <w:lsdException w:name="List Table 6 Colorful Accent 4" w:uiPriority="51"/>
-    <w:lsdException w:name="List Table 7 Colorful Accent 4" w:uiPriority="52"/>
-    <w:lsdException w:name="List Table 1 Light Accent 5" w:uiPriority="46"/>
-    <w:lsdException w:name="List Table 2 Accent 5" w:uiPriority="47"/>
-    <w:lsdException w:name="List Table 3 Accent 5" w:uiPriority="48"/>
-    <w:lsdException w:name="List Table 4 Accent 5" w:uiPriority="49"/>
-    <w:lsdException w:name="List Table 5 Dark Accent 5" w:uiPriority="50"/>
-    <w:lsdException w:name="List Table 6 Colorful Accent 5" w:uiPriority="51"/>
-    <w:lsdException w:name="List Table 7 Colorful Accent 5" w:uiPriority="52"/>
-    <w:lsdException w:name="List Table 1 Light Accent 6" w:uiPriority="46"/>
-    <w:lsdException w:name="List Table 2 Accent 6" w:uiPriority="47"/>
-    <w:lsdException w:name="List Table 3 Accent 6" w:uiPriority="48"/>
-    <w:lsdException w:name="List Table 4 Accent 6" w:uiPriority="49"/>
-    <w:lsdException w:name="List Table 5 Dark Accent 6" w:uiPriority="50"/>
-    <w:lsdException w:name="List Table 6 Colorful Accent 6" w:uiPriority="51"/>
-    <w:lsdException w:name="List Table 7 Colorful Accent 6" w:uiPriority="52"/>
+  <w:latentStyles w:defLockedState="0" w:defUIPriority="99" w:defSemiHidden="1" w:defUnhideWhenUsed="1" w:defQFormat="0" w:count="267">
+    <w:lsdException w:name="Normal" w:semiHidden="0" w:uiPriority="0" w:unhideWhenUsed="0" w:qFormat="1"/>
+    <w:lsdException w:name="heading 1" w:semiHidden="0" w:uiPriority="9" w:unhideWhenUsed="0" w:qFormat="1"/>
+    <w:lsdException w:name="heading 2" w:uiPriority="9" w:qFormat="1"/>
+    <w:lsdException w:name="heading 3" w:uiPriority="9" w:qFormat="1"/>
+    <w:lsdException w:name="heading 4" w:uiPriority="9" w:qFormat="1"/>
+    <w:lsdException w:name="heading 5" w:uiPriority="9" w:qFormat="1"/>
+    <w:lsdException w:name="heading 6" w:uiPriority="9" w:qFormat="1"/>
+    <w:lsdException w:name="heading 7" w:uiPriority="9" w:qFormat="1"/>
+    <w:lsdException w:name="heading 8" w:uiPriority="9" w:qFormat="1"/>
+    <w:lsdException w:name="heading 9" w:uiPriority="9" w:qFormat="1"/>
+    <w:lsdException w:name="toc 1" w:uiPriority="39"/>
+    <w:lsdException w:name="toc 2" w:uiPriority="39"/>
+    <w:lsdException w:name="toc 3" w:uiPriority="39"/>
+    <w:lsdException w:name="toc 4" w:uiPriority="39"/>
+    <w:lsdException w:name="toc 5" w:uiPriority="39"/>
+    <w:lsdException w:name="toc 6" w:uiPriority="39"/>
+    <w:lsdException w:name="toc 7" w:uiPriority="39"/>
+    <w:lsdException w:name="toc 8" w:uiPriority="39"/>
+    <w:lsdException w:name="toc 9" w:uiPriority="39"/>
+    <w:lsdException w:name="caption" w:uiPriority="35" w:qFormat="1"/>
+    <w:lsdException w:name="Title" w:semiHidden="0" w:uiPriority="10" w:unhideWhenUsed="0" w:qFormat="1"/>
+    <w:lsdException w:name="Default Paragraph Font" w:uiPriority="1"/>
+    <w:lsdException w:name="Subtitle" w:semiHidden="0" w:uiPriority="11" w:unhideWhenUsed="0" w:qFormat="1"/>
+    <w:lsdException w:name="Strong" w:semiHidden="0" w:uiPriority="22" w:unhideWhenUsed="0" w:qFormat="1"/>
+    <w:lsdException w:name="Emphasis" w:semiHidden="0" w:uiPriority="20" w:unhideWhenUsed="0" w:qFormat="1"/>
+    <w:lsdException w:name="Table Grid" w:semiHidden="0" w:uiPriority="39" w:unhideWhenUsed="0"/>
+    <w:lsdException w:name="Placeholder Text" w:unhideWhenUsed="0"/>
+    <w:lsdException w:name="No Spacing" w:semiHidden="0" w:uiPriority="1" w:unhideWhenUsed="0" w:qFormat="1"/>
+    <w:lsdException w:name="Light Shading" w:semiHidden="0" w:uiPriority="60" w:unhideWhenUsed="0"/>
+    <w:lsdException w:name="Light List" w:semiHidden="0" w:uiPriority="61" w:unhideWhenUsed="0"/>
+    <w:lsdException w:name="Light Grid" w:semiHidden="0" w:uiPriority="62" w:unhideWhenUsed="0"/>
+    <w:lsdException w:name="Medium Shading 1" w:semiHidden="0" w:uiPriority="63" w:unhideWhenUsed="0"/>
+    <w:lsdException w:name="Medium Shading 2" w:semiHidden="0" w:uiPriority="64" w:unhideWhenUsed="0"/>
+    <w:lsdException w:name="Medium List 1" w:semiHidden="0" w:uiPriority="65" w:unhideWhenUsed="0"/>
+    <w:lsdException w:name="Medium List 2" w:semiHidden="0" w:uiPriority="66" w:unhideWhenUsed="0"/>
+    <w:lsdException w:name="Medium Grid 1" w:semiHidden="0" w:uiPriority="67" w:unhideWhenUsed="0"/>
+    <w:lsdException w:name="Medium Grid 2" w:semiHidden="0" w:uiPriority="68" w:unhideWhenUsed="0"/>
+    <w:lsdException w:name="Medium Grid 3" w:semiHidden="0" w:uiPriority="69" w:unhideWhenUsed="0"/>
+    <w:lsdException w:name="Dark List" w:semiHidden="0" w:uiPriority="70" w:unhideWhenUsed="0"/>
+    <w:lsdException w:name="Colorful Shading" w:semiHidden="0" w:uiPriority="71" w:unhideWhenUsed="0"/>
+    <w:lsdException w:name="Colorful List" w:semiHidden="0" w:uiPriority="72" w:unhideWhenUsed="0"/>
+    <w:lsdException w:name="Colorful Grid" w:semiHidden="0" w:uiPriority="73" w:unhideWhenUsed="0"/>
+    <w:lsdException w:name="Light Shading Accent 1" w:semiHidden="0" w:uiPriority="60" w:unhideWhenUsed="0"/>
+    <w:lsdException w:name="Light List Accent 1" w:semiHidden="0" w:uiPriority="61" w:unhideWhenUsed="0"/>
+    <w:lsdException w:name="Light Grid Accent 1" w:semiHidden="0" w:uiPriority="62" w:unhideWhenUsed="0"/>
+    <w:lsdException w:name="Medium Shading 1 Accent 1" w:semiHidden="0" w:uiPriority="63" w:unhideWhenUsed="0"/>
+    <w:lsdException w:name="Medium Shading 2 Accent 1" w:semiHidden="0" w:uiPriority="64" w:unhideWhenUsed="0"/>
+    <w:lsdException w:name="Medium List 1 Accent 1" w:semiHidden="0" w:uiPriority="65" w:unhideWhenUsed="0"/>
+    <w:lsdException w:name="Revision" w:unhideWhenUsed="0"/>
+    <w:lsdException w:name="List Paragraph" w:semiHidden="0" w:uiPriority="34" w:unhideWhenUsed="0" w:qFormat="1"/>
+    <w:lsdException w:name="Quote" w:semiHidden="0" w:uiPriority="29" w:unhideWhenUsed="0" w:qFormat="1"/>
+    <w:lsdException w:name="Intense Quote" w:semiHidden="0" w:uiPriority="30" w:unhideWhenUsed="0" w:qFormat="1"/>
+    <w:lsdException w:name="Medium List 2 Accent 1" w:semiHidden="0" w:uiPriority="66" w:unhideWhenUsed="0"/>
+    <w:lsdException w:name="Medium Grid 1 Accent 1" w:semiHidden="0" w:uiPriority="67" w:unhideWhenUsed="0"/>
+    <w:lsdException w:name="Medium Grid 2 Accent 1" w:semiHidden="0" w:uiPriority="68" w:unhideWhenUsed="0"/>
+    <w:lsdException w:name="Medium Grid 3 Accent 1" w:semiHidden="0" w:uiPriority="69" w:unhideWhenUsed="0"/>
+    <w:lsdException w:name="Dark List Accent 1" w:semiHidden="0" w:uiPriority="70" w:unhideWhenUsed="0"/>
+    <w:lsdException w:name="Colorful Shading Accent 1" w:semiHidden="0" w:uiPriority="71" w:unhideWhenUsed="0"/>
+    <w:lsdException w:name="Colorful List Accent 1" w:semiHidden="0" w:uiPriority="72" w:unhideWhenUsed="0"/>
+    <w:lsdException w:name="Colorful Grid Accent 1" w:semiHidden="0" w:uiPriority="73" w:unhideWhenUsed="0"/>
+    <w:lsdException w:name="Light Shading Accent 2" w:semiHidden="0" w:uiPriority="60" w:unhideWhenUsed="0"/>
+    <w:lsdException w:name="Light List Accent 2" w:semiHidden="0" w:uiPriority="61" w:unhideWhenUsed="0"/>
+    <w:lsdException w:name="Light Grid Accent 2" w:semiHidden="0" w:uiPriority="62" w:unhideWhenUsed="0"/>
+    <w:lsdException w:name="Medium Shading 1 Accent 2" w:semiHidden="0" w:uiPriority="63" w:unhideWhenUsed="0"/>
+    <w:lsdException w:name="Medium Shading 2 Accent 2" w:semiHidden="0" w:uiPriority="64" w:unhideWhenUsed="0"/>
+    <w:lsdException w:name="Medium List 1 Accent 2" w:semiHidden="0" w:uiPriority="65" w:unhideWhenUsed="0"/>
+    <w:lsdException w:name="Medium List 2 Accent 2" w:semiHidden="0" w:uiPriority="66" w:unhideWhenUsed="0"/>
+    <w:lsdException w:name="Medium Grid 1 Accent 2" w:semiHidden="0" w:uiPriority="67" w:unhideWhenUsed="0"/>
+    <w:lsdException w:name="Medium Grid 2 Accent 2" w:semiHidden="0" w:uiPriority="68" w:unhideWhenUsed="0"/>
+    <w:lsdException w:name="Medium Grid 3 Accent 2" w:semiHidden="0" w:uiPriority="69" w:unhideWhenUsed="0"/>
+    <w:lsdException w:name="Dark List Accent 2" w:semiHidden="0" w:uiPriority="70" w:unhideWhenUsed="0"/>
+    <w:lsdException w:name="Colorful Shading Accent 2" w:semiHidden="0" w:uiPriority="71" w:unhideWhenUsed="0"/>
+    <w:lsdException w:name="Colorful List Accent 2" w:semiHidden="0" w:uiPriority="72" w:unhideWhenUsed="0"/>
+    <w:lsdException w:name="Colorful Grid Accent 2" w:semiHidden="0" w:uiPriority="73" w:unhideWhenUsed="0"/>
+    <w:lsdException w:name="Light Shading Accent 3" w:semiHidden="0" w:uiPriority="60" w:unhideWhenUsed="0"/>
+    <w:lsdException w:name="Light List Accent 3" w:semiHidden="0" w:uiPriority="61" w:unhideWhenUsed="0"/>
+    <w:lsdException w:name="Light Grid Accent 3" w:semiHidden="0" w:uiPriority="62" w:unhideWhenUsed="0"/>
+    <w:lsdException w:name="Medium Shading 1 Accent 3" w:semiHidden="0" w:uiPriority="63" w:unhideWhenUsed="0"/>
+    <w:lsdException w:name="Medium Shading 2 Accent 3" w:semiHidden="0" w:uiPriority="64" w:unhideWhenUsed="0"/>
+    <w:lsdException w:name="Medium List 1 Accent 3" w:semiHidden="0" w:uiPriority="65" w:unhideWhenUsed="0"/>
+    <w:lsdException w:name="Medium List 2 Accent 3" w:semiHidden="0" w:uiPriority="66" w:unhideWhenUsed="0"/>
+    <w:lsdException w:name="Medium Grid 1 Accent 3" w:semiHidden="0" w:uiPriority="67" w:unhideWhenUsed="0"/>
+    <w:lsdException w:name="Medium Grid 2 Accent 3" w:semiHidden="0" w:uiPriority="68" w:unhideWhenUsed="0"/>
+    <w:lsdException w:name="Medium Grid 3 Accent 3" w:semiHidden="0" w:uiPriority="69" w:unhideWhenUsed="0"/>
+    <w:lsdException w:name="Dark List Accent 3" w:semiHidden="0" w:uiPriority="70" w:unhideWhenUsed="0"/>
+    <w:lsdException w:name="Colorful Shading Accent 3" w:semiHidden="0" w:uiPriority="71" w:unhideWhenUsed="0"/>
+    <w:lsdException w:name="Colorful List Accent 3" w:semiHidden="0" w:uiPriority="72" w:unhideWhenUsed="0"/>
+    <w:lsdException w:name="Colorful Grid Accent 3" w:semiHidden="0" w:uiPriority="73" w:unhideWhenUsed="0"/>
+    <w:lsdException w:name="Light Shading Accent 4" w:semiHidden="0" w:uiPriority="60" w:unhideWhenUsed="0"/>
+    <w:lsdException w:name="Light List Accent 4" w:semiHidden="0" w:uiPriority="61" w:unhideWhenUsed="0"/>
+    <w:lsdException w:name="Light Grid Accent 4" w:semiHidden="0" w:uiPriority="62" w:unhideWhenUsed="0"/>
+    <w:lsdException w:name="Medium Shading 1 Accent 4" w:semiHidden="0" w:uiPriority="63" w:unhideWhenUsed="0"/>
+    <w:lsdException w:name="Medium Shading 2 Accent 4" w:semiHidden="0" w:uiPriority="64" w:unhideWhenUsed="0"/>
+    <w:lsdException w:name="Medium List 1 Accent 4" w:semiHidden="0" w:uiPriority="65" w:unhideWhenUsed="0"/>
+    <w:lsdException w:name="Medium List 2 Accent 4" w:semiHidden="0" w:uiPriority="66" w:unhideWhenUsed="0"/>
+    <w:lsdException w:name="Medium Grid 1 Accent 4" w:semiHidden="0" w:uiPriority="67" w:unhideWhenUsed="0"/>
+    <w:lsdException w:name="Medium Grid 2 Accent 4" w:semiHidden="0" w:uiPriority="68" w:unhideWhenUsed="0"/>
+    <w:lsdException w:name="Medium Grid 3 Accent 4" w:semiHidden="0" w:uiPriority="69" w:unhideWhenUsed="0"/>
+    <w:lsdException w:name="Dark List Accent 4" w:semiHidden="0" w:uiPriority="70" w:unhideWhenUsed="0"/>
+    <w:lsdException w:name="Colorful Shading Accent 4" w:semiHidden="0" w:uiPriority="71" w:unhideWhenUsed="0"/>
+    <w:lsdException w:name="Colorful List Accent 4" w:semiHidden="0" w:uiPriority="72" w:unhideWhenUsed="0"/>
+    <w:lsdException w:name="Colorful Grid Accent 4" w:semiHidden="0" w:uiPriority="73" w:unhideWhenUsed="0"/>
+    <w:lsdException w:name="Light Shading Accent 5" w:semiHidden="0" w:uiPriority="60" w:unhideWhenUsed="0"/>
+    <w:lsdException w:name="Light List Accent 5" w:semiHidden="0" w:uiPriority="61" w:unhideWhenUsed="0"/>
+    <w:lsdException w:name="Light Grid Accent 5" w:semiHidden="0" w:uiPriority="62" w:unhideWhenUsed="0"/>
+    <w:lsdException w:name="Medium Shading 1 Accent 5" w:semiHidden="0" w:uiPriority="63" w:unhideWhenUsed="0"/>
+    <w:lsdException w:name="Medium Shading 2 Accent 5" w:semiHidden="0" w:uiPriority="64" w:unhideWhenUsed="0"/>
+    <w:lsdException w:name="Medium List 1 Accent 5" w:semiHidden="0" w:uiPriority="65" w:unhideWhenUsed="0"/>
+    <w:lsdException w:name="Medium List 2 Accent 5" w:semiHidden="0" w:uiPriority="66" w:unhideWhenUsed="0"/>
+    <w:lsdException w:name="Medium Grid 1 Accent 5" w:semiHidden="0" w:uiPriority="67" w:unhideWhenUsed="0"/>
+    <w:lsdException w:name="Medium Grid 2 Accent 5" w:semiHidden="0" w:uiPriority="68" w:unhideWhenUsed="0"/>
+    <w:lsdException w:name="Medium Grid 3 Accent 5" w:semiHidden="0" w:uiPriority="69" w:unhideWhenUsed="0"/>
+    <w:lsdException w:name="Dark List Accent 5" w:semiHidden="0" w:uiPriority="70" w:unhideWhenUsed="0"/>
+    <w:lsdException w:name="Colorful Shading Accent 5" w:semiHidden="0" w:uiPriority="71" w:unhideWhenUsed="0"/>
+    <w:lsdException w:name="Colorful List Accent 5" w:semiHidden="0" w:uiPriority="72" w:unhideWhenUsed="0"/>
+    <w:lsdException w:name="Colorful Grid Accent 5" w:semiHidden="0" w:uiPriority="73" w:unhideWhenUsed="0"/>
+    <w:lsdException w:name="Light Shading Accent 6" w:semiHidden="0" w:uiPriority="60" w:unhideWhenUsed="0"/>
+    <w:lsdException w:name="Light List Accent 6" w:semiHidden="0" w:uiPriority="61" w:unhideWhenUsed="0"/>
+    <w:lsdException w:name="Light Grid Accent 6" w:semiHidden="0" w:uiPriority="62" w:unhideWhenUsed="0"/>
+    <w:lsdException w:name="Medium Shading 1 Accent 6" w:semiHidden="0" w:uiPriority="63" w:unhideWhenUsed="0"/>
+    <w:lsdException w:name="Medium Shading 2 Accent 6" w:semiHidden="0" w:uiPriority="64" w:unhideWhenUsed="0"/>
+    <w:lsdException w:name="Medium List 1 Accent 6" w:semiHidden="0" w:uiPriority="65" w:unhideWhenUsed="0"/>
+    <w:lsdException w:name="Medium List 2 Accent 6" w:semiHidden="0" w:uiPriority="66" w:unhideWhenUsed="0"/>
+    <w:lsdException w:name="Medium Grid 1 Accent 6" w:semiHidden="0" w:uiPriority="67" w:unhideWhenUsed="0"/>
+    <w:lsdException w:name="Medium Grid 2 Accent 6" w:semiHidden="0" w:uiPriority="68" w:unhideWhenUsed="0"/>
+    <w:lsdException w:name="Medium Grid 3 Accent 6" w:semiHidden="0" w:uiPriority="69" w:unhideWhenUsed="0"/>
+    <w:lsdException w:name="Dark List Accent 6" w:semiHidden="0" w:uiPriority="70" w:unhideWhenUsed="0"/>
+    <w:lsdException w:name="Colorful Shading Accent 6" w:semiHidden="0" w:uiPriority="71" w:unhideWhenUsed="0"/>
+    <w:lsdException w:name="Colorful List Accent 6" w:semiHidden="0" w:uiPriority="72" w:unhideWhenUsed="0"/>
+    <w:lsdException w:name="Colorful Grid Accent 6" w:semiHidden="0" w:uiPriority="73" w:unhideWhenUsed="0"/>
+    <w:lsdException w:name="Subtle Emphasis" w:semiHidden="0" w:uiPriority="19" w:unhideWhenUsed="0" w:qFormat="1"/>
+    <w:lsdException w:name="Intense Emphasis" w:semiHidden="0" w:uiPriority="21" w:unhideWhenUsed="0" w:qFormat="1"/>
+    <w:lsdException w:name="Subtle Reference" w:semiHidden="0" w:uiPriority="31" w:unhideWhenUsed="0" w:qFormat="1"/>
+    <w:lsdException w:name="Intense Reference" w:semiHidden="0" w:uiPriority="32" w:unhideWhenUsed="0" w:qFormat="1"/>
+    <w:lsdException w:name="Book Title" w:semiHidden="0" w:uiPriority="33" w:unhideWhenUsed="0" w:qFormat="1"/>
+    <w:lsdException w:name="Bibliography" w:uiPriority="37"/>
+    <w:lsdException w:name="TOC Heading" w:uiPriority="39" w:qFormat="1"/>
   </w:latentStyles>
   <w:style w:type="paragraph" w:default="1" w:styleId="Normal">
     <w:name w:val="Normal"/>
+    <w:rsid w:val="00CA0153"/>
   </w:style>
   <w:style w:type="paragraph" w:styleId="Ttulo1">
     <w:name w:val="heading 1"/>
     <w:basedOn w:val="Normal"/>
     <w:next w:val="Normal"/>
+    <w:rsid w:val="00CA0153"/>
     <w:pPr>
       <w:keepNext/>
       <w:keepLines/>
@@ -10472,6 +12076,7 @@
     <w:name w:val="heading 2"/>
     <w:basedOn w:val="Normal"/>
     <w:next w:val="Normal"/>
+    <w:rsid w:val="00CA0153"/>
     <w:pPr>
       <w:keepNext/>
       <w:keepLines/>
@@ -10487,6 +12092,7 @@
     <w:name w:val="heading 3"/>
     <w:basedOn w:val="Normal"/>
     <w:next w:val="Normal"/>
+    <w:rsid w:val="00CA0153"/>
     <w:pPr>
       <w:keepNext/>
       <w:keepLines/>
@@ -10503,6 +12109,7 @@
     <w:name w:val="heading 4"/>
     <w:basedOn w:val="Normal"/>
     <w:next w:val="Normal"/>
+    <w:rsid w:val="00CA0153"/>
     <w:pPr>
       <w:keepNext/>
       <w:keepLines/>
@@ -10519,6 +12126,7 @@
     <w:name w:val="heading 5"/>
     <w:basedOn w:val="Normal"/>
     <w:next w:val="Normal"/>
+    <w:rsid w:val="00CA0153"/>
     <w:pPr>
       <w:keepNext/>
       <w:keepLines/>
@@ -10533,6 +12141,7 @@
     <w:name w:val="heading 6"/>
     <w:basedOn w:val="Normal"/>
     <w:next w:val="Normal"/>
+    <w:rsid w:val="00CA0153"/>
     <w:pPr>
       <w:keepNext/>
       <w:keepLines/>
@@ -10555,6 +12164,7 @@
     <w:uiPriority w:val="99"/>
     <w:semiHidden/>
     <w:unhideWhenUsed/>
+    <w:qFormat/>
     <w:tblPr>
       <w:tblInd w:w="0" w:type="dxa"/>
       <w:tblCellMar>
@@ -10573,6 +12183,7 @@
   </w:style>
   <w:style w:type="table" w:customStyle="1" w:styleId="TableNormal">
     <w:name w:val="Table Normal"/>
+    <w:rsid w:val="00CA0153"/>
     <w:tblPr>
       <w:tblCellMar>
         <w:top w:w="0" w:type="dxa"/>
@@ -10586,6 +12197,7 @@
     <w:name w:val="Title"/>
     <w:basedOn w:val="Normal"/>
     <w:next w:val="Normal"/>
+    <w:rsid w:val="00CA0153"/>
     <w:pPr>
       <w:keepNext/>
       <w:keepLines/>
@@ -10598,6 +12210,7 @@
   </w:style>
   <w:style w:type="table" w:customStyle="1" w:styleId="TableNormal0">
     <w:name w:val="Table Normal"/>
+    <w:rsid w:val="00CA0153"/>
     <w:tblPr>
       <w:tblCellMar>
         <w:top w:w="0" w:type="dxa"/>
@@ -10611,6 +12224,7 @@
     <w:name w:val="Subtitle"/>
     <w:basedOn w:val="Normal"/>
     <w:next w:val="Normal"/>
+    <w:rsid w:val="00CA0153"/>
     <w:pPr>
       <w:keepNext/>
       <w:keepLines/>
@@ -10624,6 +12238,7 @@
   </w:style>
   <w:style w:type="table" w:customStyle="1" w:styleId="a">
     <w:basedOn w:val="TableNormal0"/>
+    <w:rsid w:val="00CA0153"/>
     <w:tblPr>
       <w:tblStyleRowBandSize w:val="1"/>
       <w:tblStyleColBandSize w:val="1"/>
@@ -10637,6 +12252,7 @@
   </w:style>
   <w:style w:type="table" w:customStyle="1" w:styleId="a0">
     <w:basedOn w:val="TableNormal0"/>
+    <w:rsid w:val="00CA0153"/>
     <w:tblPr>
       <w:tblStyleRowBandSize w:val="1"/>
       <w:tblStyleColBandSize w:val="1"/>
@@ -10650,6 +12266,7 @@
   </w:style>
   <w:style w:type="table" w:customStyle="1" w:styleId="a1">
     <w:basedOn w:val="TableNormal0"/>
+    <w:rsid w:val="00CA0153"/>
     <w:tblPr>
       <w:tblStyleRowBandSize w:val="1"/>
       <w:tblStyleColBandSize w:val="1"/>
@@ -10663,6 +12280,7 @@
   </w:style>
   <w:style w:type="table" w:customStyle="1" w:styleId="a2">
     <w:basedOn w:val="TableNormal0"/>
+    <w:rsid w:val="00CA0153"/>
     <w:tblPr>
       <w:tblStyleRowBandSize w:val="1"/>
       <w:tblStyleColBandSize w:val="1"/>
@@ -10676,6 +12294,7 @@
   </w:style>
   <w:style w:type="table" w:customStyle="1" w:styleId="a3">
     <w:basedOn w:val="TableNormal0"/>
+    <w:rsid w:val="00CA0153"/>
     <w:tblPr>
       <w:tblStyleRowBandSize w:val="1"/>
       <w:tblStyleColBandSize w:val="1"/>
@@ -10689,6 +12308,7 @@
   </w:style>
   <w:style w:type="table" w:customStyle="1" w:styleId="a4">
     <w:basedOn w:val="TableNormal0"/>
+    <w:rsid w:val="00CA0153"/>
     <w:tblPr>
       <w:tblStyleRowBandSize w:val="1"/>
       <w:tblStyleColBandSize w:val="1"/>
@@ -10702,6 +12322,7 @@
   </w:style>
   <w:style w:type="table" w:customStyle="1" w:styleId="a5">
     <w:basedOn w:val="TableNormal0"/>
+    <w:rsid w:val="00CA0153"/>
     <w:tblPr>
       <w:tblStyleRowBandSize w:val="1"/>
       <w:tblStyleColBandSize w:val="1"/>
@@ -10715,6 +12336,7 @@
   </w:style>
   <w:style w:type="table" w:customStyle="1" w:styleId="a6">
     <w:basedOn w:val="TableNormal0"/>
+    <w:rsid w:val="00CA0153"/>
     <w:tblPr>
       <w:tblStyleRowBandSize w:val="1"/>
       <w:tblStyleColBandSize w:val="1"/>
@@ -10728,6 +12350,7 @@
   </w:style>
   <w:style w:type="table" w:customStyle="1" w:styleId="a7">
     <w:basedOn w:val="TableNormal0"/>
+    <w:rsid w:val="00CA0153"/>
     <w:tblPr>
       <w:tblStyleRowBandSize w:val="1"/>
       <w:tblStyleColBandSize w:val="1"/>
@@ -10741,6 +12364,7 @@
   </w:style>
   <w:style w:type="table" w:customStyle="1" w:styleId="a8">
     <w:basedOn w:val="TableNormal0"/>
+    <w:rsid w:val="00CA0153"/>
     <w:tblPr>
       <w:tblStyleRowBandSize w:val="1"/>
       <w:tblStyleColBandSize w:val="1"/>
@@ -10754,6 +12378,7 @@
   </w:style>
   <w:style w:type="table" w:customStyle="1" w:styleId="a9">
     <w:basedOn w:val="TableNormal0"/>
+    <w:rsid w:val="00CA0153"/>
     <w:tblPr>
       <w:tblStyleRowBandSize w:val="1"/>
       <w:tblStyleColBandSize w:val="1"/>
@@ -10767,6 +12392,7 @@
   </w:style>
   <w:style w:type="table" w:customStyle="1" w:styleId="aa">
     <w:basedOn w:val="TableNormal0"/>
+    <w:rsid w:val="00CA0153"/>
     <w:tblPr>
       <w:tblStyleRowBandSize w:val="1"/>
       <w:tblStyleColBandSize w:val="1"/>
@@ -10780,6 +12406,7 @@
   </w:style>
   <w:style w:type="table" w:customStyle="1" w:styleId="ab">
     <w:basedOn w:val="TableNormal0"/>
+    <w:rsid w:val="00CA0153"/>
     <w:tblPr>
       <w:tblStyleRowBandSize w:val="1"/>
       <w:tblStyleColBandSize w:val="1"/>
@@ -10793,6 +12420,7 @@
   </w:style>
   <w:style w:type="table" w:customStyle="1" w:styleId="ac">
     <w:basedOn w:val="TableNormal0"/>
+    <w:rsid w:val="00CA0153"/>
     <w:tblPr>
       <w:tblStyleRowBandSize w:val="1"/>
       <w:tblStyleColBandSize w:val="1"/>
@@ -10847,6 +12475,33 @@
     <w:link w:val="Piedepgina"/>
     <w:uiPriority w:val="99"/>
     <w:rsid w:val="0075467C"/>
+  </w:style>
+  <w:style w:type="paragraph" w:styleId="NormalWeb">
+    <w:name w:val="Normal (Web)"/>
+    <w:basedOn w:val="Normal"/>
+    <w:uiPriority w:val="99"/>
+    <w:unhideWhenUsed/>
+    <w:rsid w:val="00CA3936"/>
+    <w:pPr>
+      <w:spacing w:before="100" w:beforeAutospacing="1" w:after="100" w:afterAutospacing="1" w:line="240" w:lineRule="auto"/>
+    </w:pPr>
+    <w:rPr>
+      <w:rFonts w:ascii="Times New Roman" w:eastAsia="Times New Roman" w:hAnsi="Times New Roman" w:cs="Times New Roman"/>
+      <w:sz w:val="24"/>
+      <w:szCs w:val="24"/>
+      <w:lang w:val="es-PE" w:eastAsia="es-PE"/>
+    </w:rPr>
+  </w:style>
+  <w:style w:type="paragraph" w:styleId="Prrafodelista">
+    <w:name w:val="List Paragraph"/>
+    <w:basedOn w:val="Normal"/>
+    <w:uiPriority w:val="34"/>
+    <w:qFormat/>
+    <w:rsid w:val="00CA3936"/>
+    <w:pPr>
+      <w:ind w:left="720"/>
+      <w:contextualSpacing/>
+    </w:pPr>
   </w:style>
 </w:styles>
 </file>

</xml_diff>